<commit_message>
Finished 420 exam01 cheatsheet
</commit_message>
<xml_diff>
--- a/MSiA 420/exam01/exam01_cheatsheet.docx
+++ b/MSiA 420/exam01/exam01_cheatsheet.docx
@@ -1,6 +1,6 @@
 
 <file path=word/document.xml><?xml version="1.0" encoding="utf-8"?>
-<w:document xmlns:wpc="http://schemas.microsoft.com/office/word/2010/wordprocessingCanvas" xmlns:cx="http://schemas.microsoft.com/office/drawing/2014/chartex" xmlns:cx1="http://schemas.microsoft.com/office/drawing/2015/9/8/chartex" xmlns:cx2="http://schemas.microsoft.com/office/drawing/2015/10/21/chartex" xmlns:cx3="http://schemas.microsoft.com/office/drawing/2016/5/9/chartex" xmlns:cx4="http://schemas.microsoft.com/office/drawing/2016/5/10/chartex" xmlns:cx5="http://schemas.microsoft.com/office/drawing/2016/5/11/chartex" xmlns:cx6="http://schemas.microsoft.com/office/drawing/2016/5/12/chartex" xmlns:cx7="http://schemas.microsoft.com/office/drawing/2016/5/13/chartex" xmlns:cx8="http://schemas.microsoft.com/office/drawing/2016/5/14/chartex" xmlns:mc="http://schemas.openxmlformats.org/markup-compatibility/2006" xmlns:aink="http://schemas.microsoft.com/office/drawing/2016/ink" xmlns:am3d="http://schemas.microsoft.com/office/drawing/2017/model3d" xmlns:o="urn:schemas-microsoft-com:office:office" xmlns:oel="http://schemas.microsoft.com/office/2019/extlst" xmlns:r="http://schemas.openxmlformats.org/officeDocument/2006/relationships" xmlns:m="http://schemas.openxmlformats.org/officeDocument/2006/math" xmlns:v="urn:schemas-microsoft-com:vml" xmlns:wp14="http://schemas.microsoft.com/office/word/2010/wordprocessingDrawing" xmlns:wp="http://schemas.openxmlformats.org/drawingml/2006/wordprocessingDrawing" xmlns:w10="urn:schemas-microsoft-com:office:word" xmlns:w="http://schemas.openxmlformats.org/wordprocessingml/2006/main" xmlns:w14="http://schemas.microsoft.com/office/word/2010/wordml" xmlns:w15="http://schemas.microsoft.com/office/word/2012/wordml" xmlns:w16cex="http://schemas.microsoft.com/office/word/2018/wordml/cex" xmlns:w16cid="http://schemas.microsoft.com/office/word/2016/wordml/cid" xmlns:w16="http://schemas.microsoft.com/office/word/2018/wordml" xmlns:w16sdtdh="http://schemas.microsoft.com/office/word/2020/wordml/sdtdatahash" xmlns:w16se="http://schemas.microsoft.com/office/word/2015/wordml/symex" xmlns:wpg="http://schemas.microsoft.com/office/word/2010/wordprocessingGroup" xmlns:wpi="http://schemas.microsoft.com/office/word/2010/wordprocessingInk" xmlns:wne="http://schemas.microsoft.com/office/word/2006/wordml" xmlns:wps="http://schemas.microsoft.com/office/word/2010/wordprocessingShape" mc:Ignorable="w14 w15 w16se w16cid w16 w16cex w16sdtdh wp14">
+<w:document xmlns:wpc="http://schemas.microsoft.com/office/word/2010/wordprocessingCanvas" xmlns:mc="http://schemas.openxmlformats.org/markup-compatibility/2006" xmlns:o="urn:schemas-microsoft-com:office:office" xmlns:r="http://schemas.openxmlformats.org/officeDocument/2006/relationships" xmlns:m="http://schemas.openxmlformats.org/officeDocument/2006/math" xmlns:v="urn:schemas-microsoft-com:vml" xmlns:wp14="http://schemas.microsoft.com/office/word/2010/wordprocessingDrawing" xmlns:wp="http://schemas.openxmlformats.org/drawingml/2006/wordprocessingDrawing" xmlns:w10="urn:schemas-microsoft-com:office:word" xmlns:w="http://schemas.openxmlformats.org/wordprocessingml/2006/main" xmlns:w14="http://schemas.microsoft.com/office/word/2010/wordml" xmlns:w15="http://schemas.microsoft.com/office/word/2012/wordml" xmlns:wpg="http://schemas.microsoft.com/office/word/2010/wordprocessingGroup" xmlns:wpi="http://schemas.microsoft.com/office/word/2010/wordprocessingInk" xmlns:wne="http://schemas.microsoft.com/office/word/2006/wordml" xmlns:wps="http://schemas.microsoft.com/office/word/2010/wordprocessingShape" mc:Ignorable="w14 w15 wp14">
   <w:body>
     <w:p>
       <w:pPr>
@@ -339,9 +339,9 @@
           <w:szCs w:val="16"/>
         </w:rPr>
         <w:drawing>
-          <wp:inline distT="0" distB="0" distL="0" distR="0" wp14:anchorId="210974CA" wp14:editId="465F092A">
-            <wp:extent cx="2133600" cy="2076676"/>
-            <wp:effectExtent l="0" t="0" r="0" b="0"/>
+          <wp:inline distT="0" distB="0" distL="0" distR="0" wp14:anchorId="210974CA" wp14:editId="444194CE">
+            <wp:extent cx="2216989" cy="2075966"/>
+            <wp:effectExtent l="0" t="0" r="0" b="635"/>
             <wp:docPr id="5" name="Picture 5" descr="https://i.gyazo.com/497818f298e2d188033d084b9a2ee968.png"/>
             <wp:cNvGraphicFramePr>
               <a:graphicFrameLocks xmlns:a="http://schemas.openxmlformats.org/drawingml/2006/main" noChangeAspect="1"/>
@@ -371,7 +371,7 @@
                   <pic:spPr bwMode="auto">
                     <a:xfrm>
                       <a:off x="0" y="0"/>
-                      <a:ext cx="2133600" cy="2076676"/>
+                      <a:ext cx="2223621" cy="2082176"/>
                     </a:xfrm>
                     <a:prstGeom prst="rect">
                       <a:avLst/>
@@ -472,7 +472,21 @@
           <w:sz w:val="16"/>
           <w:szCs w:val="16"/>
         </w:rPr>
-        <w:t>If the objective was to determine if the two facilities had different asymptotic efficiencies, how could you do this?</w:t>
+        <w:t>If the objective was to determine if the two facilities had different asymptoti</w:t>
+      </w:r>
+      <w:r>
+        <w:rPr>
+          <w:sz w:val="16"/>
+          <w:szCs w:val="16"/>
+        </w:rPr>
+        <w:t>c efficiencies, how could you</w:t>
+      </w:r>
+      <w:r>
+        <w:rPr>
+          <w:sz w:val="16"/>
+          <w:szCs w:val="16"/>
+        </w:rPr>
+        <w:t>?</w:t>
       </w:r>
     </w:p>
     <w:p>
@@ -496,47 +510,21 @@
           <w:sz w:val="16"/>
           <w:szCs w:val="16"/>
         </w:rPr>
-        <w:t xml:space="preserve"> (Hypothesis test)</w:t>
-      </w:r>
-    </w:p>
-    <w:p>
-      <w:pPr>
-        <w:spacing w:line="240" w:lineRule="auto"/>
-        <w:rPr>
-          <w:sz w:val="16"/>
-          <w:szCs w:val="16"/>
-        </w:rPr>
-      </w:pPr>
-      <w:r>
-        <w:rPr>
-          <w:sz w:val="16"/>
-          <w:szCs w:val="16"/>
-        </w:rPr>
-        <w:t xml:space="preserve">6. </w:t>
-      </w:r>
-      <w:r>
-        <w:rPr>
-          <w:sz w:val="16"/>
-          <w:szCs w:val="16"/>
-        </w:rPr>
-        <w:t>Are the formulae for t-tests, standard errors, etc. in a linear regression still valid? If not, how would you calculate and use the analogous quantities in nonlinear regression?</w:t>
-      </w:r>
-    </w:p>
-    <w:p>
-      <w:pPr>
-        <w:spacing w:line="240" w:lineRule="auto"/>
-        <w:jc w:val="center"/>
-        <w:rPr>
-          <w:sz w:val="16"/>
-          <w:szCs w:val="16"/>
-        </w:rPr>
-      </w:pPr>
-      <w:r>
-        <w:rPr>
-          <w:sz w:val="16"/>
-          <w:szCs w:val="16"/>
-        </w:rPr>
-        <w:t>Answer</w:t>
+        <w:t xml:space="preserve"> (</w:t>
+      </w:r>
+      <w:r>
+        <w:rPr>
+          <w:sz w:val="16"/>
+          <w:szCs w:val="16"/>
+        </w:rPr>
+        <w:t>Prof said h</w:t>
+      </w:r>
+      <w:r>
+        <w:rPr>
+          <w:sz w:val="16"/>
+          <w:szCs w:val="16"/>
+        </w:rPr>
+        <w:t>ypothesis test)</w:t>
       </w:r>
     </w:p>
     <w:p>
@@ -707,7 +695,23 @@
           <w:sz w:val="16"/>
           <w:szCs w:val="16"/>
         </w:rPr>
-        <w:t xml:space="preserve"> (Quantls)</w:t>
+        <w:t xml:space="preserve"> (</w:t>
+      </w:r>
+      <w:proofErr w:type="spellStart"/>
+      <w:r>
+        <w:rPr>
+          <w:sz w:val="16"/>
+          <w:szCs w:val="16"/>
+        </w:rPr>
+        <w:t>Quantls</w:t>
+      </w:r>
+      <w:proofErr w:type="spellEnd"/>
+      <w:r>
+        <w:rPr>
+          <w:sz w:val="16"/>
+          <w:szCs w:val="16"/>
+        </w:rPr>
+        <w:t>)</w:t>
       </w:r>
       <w:r>
         <w:rPr>
@@ -1046,8 +1050,8 @@
           <w:szCs w:val="16"/>
         </w:rPr>
         <w:drawing>
-          <wp:inline distT="0" distB="0" distL="0" distR="0" wp14:anchorId="2555D7F8" wp14:editId="02450D67">
-            <wp:extent cx="2133600" cy="1037395"/>
+          <wp:inline distT="0" distB="0" distL="0" distR="0" wp14:anchorId="2555D7F8" wp14:editId="772E0A36">
+            <wp:extent cx="2216785" cy="1036860"/>
             <wp:effectExtent l="0" t="0" r="0" b="0"/>
             <wp:docPr id="8" name="Picture 8" descr="https://i.gyazo.com/c127e55366861801226c884a8932d8fb.png"/>
             <wp:cNvGraphicFramePr>
@@ -1078,7 +1082,7 @@
                   <pic:spPr bwMode="auto">
                     <a:xfrm>
                       <a:off x="0" y="0"/>
-                      <a:ext cx="2133600" cy="1037395"/>
+                      <a:ext cx="2235973" cy="1045835"/>
                     </a:xfrm>
                     <a:prstGeom prst="rect">
                       <a:avLst/>
@@ -1108,14 +1112,28 @@
           <w:sz w:val="16"/>
           <w:szCs w:val="16"/>
         </w:rPr>
-        <w:t xml:space="preserve">8. </w:t>
-      </w:r>
-      <w:r>
-        <w:rPr>
-          <w:sz w:val="16"/>
-          <w:szCs w:val="16"/>
-        </w:rPr>
-        <w:t>In general, when would the two confidence intervals differ?</w:t>
+        <w:t>8.</w:t>
+      </w:r>
+      <w:r>
+        <w:rPr>
+          <w:sz w:val="16"/>
+          <w:szCs w:val="16"/>
+        </w:rPr>
+        <w:t xml:space="preserve"> </w:t>
+      </w:r>
+      <w:r>
+        <w:rPr>
+          <w:sz w:val="16"/>
+          <w:szCs w:val="16"/>
+        </w:rPr>
+        <w:t>W</w:t>
+      </w:r>
+      <w:r>
+        <w:rPr>
+          <w:sz w:val="16"/>
+          <w:szCs w:val="16"/>
+        </w:rPr>
+        <w:t>hen would the two confidence intervals differ?</w:t>
       </w:r>
     </w:p>
     <w:p>
@@ -1223,6 +1241,7 @@
     </w:p>
     <w:p>
       <w:pPr>
+        <w:spacing w:line="240" w:lineRule="auto"/>
         <w:rPr>
           <w:sz w:val="16"/>
           <w:szCs w:val="16"/>
@@ -1245,6 +1264,7 @@
     </w:p>
     <w:p>
       <w:pPr>
+        <w:spacing w:line="240" w:lineRule="auto"/>
         <w:jc w:val="center"/>
         <w:rPr>
           <w:sz w:val="16"/>
@@ -1275,6 +1295,7 @@
     </w:p>
     <w:p>
       <w:pPr>
+        <w:spacing w:line="240" w:lineRule="auto"/>
         <w:rPr>
           <w:sz w:val="16"/>
           <w:szCs w:val="16"/>
@@ -1297,6 +1318,7 @@
     </w:p>
     <w:p>
       <w:pPr>
+        <w:spacing w:line="240" w:lineRule="auto"/>
         <w:jc w:val="center"/>
         <w:rPr>
           <w:sz w:val="16"/>
@@ -1310,9 +1332,9 @@
           <w:szCs w:val="16"/>
         </w:rPr>
         <w:drawing>
-          <wp:inline distT="0" distB="0" distL="0" distR="0" wp14:anchorId="2F10528F" wp14:editId="01DB9924">
-            <wp:extent cx="1000501" cy="1613139"/>
-            <wp:effectExtent l="0" t="0" r="9525" b="6350"/>
+          <wp:inline distT="0" distB="0" distL="0" distR="0" wp14:anchorId="2F10528F" wp14:editId="42A949A9">
+            <wp:extent cx="1466490" cy="1612533"/>
+            <wp:effectExtent l="0" t="0" r="635" b="6985"/>
             <wp:docPr id="12" name="Picture 12" descr="https://i.gyazo.com/10a4355ae9b2c7a090bdaea1a41844d6.png"/>
             <wp:cNvGraphicFramePr>
               <a:graphicFrameLocks xmlns:a="http://schemas.openxmlformats.org/drawingml/2006/main" noChangeAspect="1"/>
@@ -1342,7 +1364,7 @@
                   <pic:spPr bwMode="auto">
                     <a:xfrm>
                       <a:off x="0" y="0"/>
-                      <a:ext cx="1024941" cy="1652545"/>
+                      <a:ext cx="1542284" cy="1695875"/>
                     </a:xfrm>
                     <a:prstGeom prst="rect">
                       <a:avLst/>
@@ -1361,6 +1383,7 @@
     </w:p>
     <w:p>
       <w:pPr>
+        <w:spacing w:line="240" w:lineRule="auto"/>
         <w:rPr>
           <w:sz w:val="16"/>
           <w:szCs w:val="16"/>
@@ -1378,34 +1401,40 @@
           <w:sz w:val="16"/>
           <w:szCs w:val="16"/>
         </w:rPr>
-        <w:t>In boot.ci, type = "norm" gives our crude CI based on the SE and the normal percentiles, but translated by subtracting out the estimated Bias (taken to be the bootstrap average minus the original parameter estimate); type = “basic” interval gives the better CI obtained by reflecting the percentiles.</w:t>
-      </w:r>
-    </w:p>
-    <w:p>
-      <w:pPr>
-        <w:jc w:val="center"/>
-        <w:rPr>
-          <w:sz w:val="16"/>
-          <w:szCs w:val="16"/>
-        </w:rPr>
-      </w:pPr>
-      <w:r>
-        <w:rPr>
-          <w:sz w:val="16"/>
-          <w:szCs w:val="16"/>
-        </w:rPr>
-        <w:t>R calls it norm and basic whereas Apl</w:t>
-      </w:r>
-      <w:r>
-        <w:rPr>
-          <w:sz w:val="16"/>
-          <w:szCs w:val="16"/>
-        </w:rPr>
-        <w:t>ey calls it crude and reflected</w:t>
-      </w:r>
-    </w:p>
-    <w:p>
-      <w:pPr>
+        <w:t>In boot.ci, type = "norm</w:t>
+      </w:r>
+      <w:r>
+        <w:rPr>
+          <w:sz w:val="16"/>
+          <w:szCs w:val="16"/>
+        </w:rPr>
+        <w:t xml:space="preserve"> (crude)</w:t>
+      </w:r>
+      <w:r>
+        <w:rPr>
+          <w:sz w:val="16"/>
+          <w:szCs w:val="16"/>
+        </w:rPr>
+        <w:t>" gives our crude CI based on the SE and the normal percentiles, but translated by subtracting out the estimated Bias (taken to be the bootstrap average minus the original parameter estimate); type = “basic</w:t>
+      </w:r>
+      <w:r>
+        <w:rPr>
+          <w:sz w:val="16"/>
+          <w:szCs w:val="16"/>
+        </w:rPr>
+        <w:t xml:space="preserve"> (reflected)</w:t>
+      </w:r>
+      <w:r>
+        <w:rPr>
+          <w:sz w:val="16"/>
+          <w:szCs w:val="16"/>
+        </w:rPr>
+        <w:t>” interval gives the better CI obtained by reflecting the percentiles.</w:t>
+      </w:r>
+    </w:p>
+    <w:p>
+      <w:pPr>
+        <w:spacing w:line="240" w:lineRule="auto"/>
         <w:rPr>
           <w:sz w:val="16"/>
           <w:szCs w:val="16"/>
@@ -1428,6 +1457,7 @@
     </w:p>
     <w:p>
       <w:pPr>
+        <w:spacing w:line="240" w:lineRule="auto"/>
         <w:jc w:val="center"/>
         <w:rPr>
           <w:sz w:val="16"/>
@@ -1493,6 +1523,7 @@
     </w:p>
     <w:p>
       <w:pPr>
+        <w:spacing w:line="240" w:lineRule="auto"/>
         <w:rPr>
           <w:sz w:val="16"/>
           <w:szCs w:val="16"/>
@@ -1517,7 +1548,21 @@
           <w:sz w:val="16"/>
           <w:szCs w:val="16"/>
         </w:rPr>
-        <w:t xml:space="preserve"> and the newer facility </w:t>
+        <w:t xml:space="preserve"> </w:t>
+      </w:r>
+      <w:r>
+        <w:rPr>
+          <w:sz w:val="16"/>
+          <w:szCs w:val="16"/>
+        </w:rPr>
+        <w:t>&amp;</w:t>
+      </w:r>
+      <w:r>
+        <w:rPr>
+          <w:sz w:val="16"/>
+          <w:szCs w:val="16"/>
+        </w:rPr>
+        <w:t xml:space="preserve"> the newer facility </w:t>
       </w:r>
       <w:r>
         <w:rPr>
@@ -1529,6 +1574,7 @@
     </w:p>
     <w:p>
       <w:pPr>
+        <w:spacing w:line="240" w:lineRule="auto"/>
         <w:jc w:val="center"/>
         <w:rPr>
           <w:rFonts w:eastAsiaTheme="minorEastAsia"/>
@@ -1587,6 +1633,7 @@
     </w:p>
     <w:p>
       <w:pPr>
+        <w:spacing w:line="240" w:lineRule="auto"/>
         <w:jc w:val="center"/>
         <w:rPr>
           <w:sz w:val="16"/>
@@ -1686,6 +1733,7 @@
     </w:p>
     <w:p>
       <w:pPr>
+        <w:spacing w:line="240" w:lineRule="auto"/>
         <w:rPr>
           <w:sz w:val="16"/>
           <w:szCs w:val="16"/>
@@ -1703,7 +1751,7 @@
           <w:sz w:val="16"/>
           <w:szCs w:val="16"/>
         </w:rPr>
-        <w:t>5</w:t>
+        <w:t>6</w:t>
       </w:r>
       <w:r>
         <w:rPr>
@@ -1714,67 +1762,15 @@
       </w:r>
       <w:r>
         <w:rPr>
-          <w:b/>
-          <w:bCs/>
-          <w:sz w:val="16"/>
-          <w:szCs w:val="16"/>
-        </w:rPr>
-        <w:t xml:space="preserve">In general, given the covariance matrix S of a random vector Z, the variance of the linear combination </w:t>
-      </w:r>
-      <w:proofErr w:type="spellStart"/>
-      <w:r>
-        <w:rPr>
-          <w:b/>
-          <w:bCs/>
-          <w:sz w:val="16"/>
-          <w:szCs w:val="16"/>
-        </w:rPr>
-        <w:t>aTZ</w:t>
-      </w:r>
-      <w:proofErr w:type="spellEnd"/>
-      <w:r>
-        <w:rPr>
-          <w:b/>
-          <w:bCs/>
-          <w:sz w:val="16"/>
-          <w:szCs w:val="16"/>
-        </w:rPr>
-        <w:t xml:space="preserve"> is Var(</w:t>
-      </w:r>
-      <w:proofErr w:type="spellStart"/>
-      <w:r>
-        <w:rPr>
-          <w:b/>
-          <w:bCs/>
-          <w:sz w:val="16"/>
-          <w:szCs w:val="16"/>
-        </w:rPr>
-        <w:t>aTZ</w:t>
-      </w:r>
-      <w:proofErr w:type="spellEnd"/>
-      <w:r>
-        <w:rPr>
-          <w:b/>
-          <w:bCs/>
-          <w:sz w:val="16"/>
-          <w:szCs w:val="16"/>
-        </w:rPr>
-        <w:t xml:space="preserve">) = </w:t>
-      </w:r>
-      <w:proofErr w:type="spellStart"/>
-      <w:r>
-        <w:rPr>
-          <w:b/>
-          <w:bCs/>
-          <w:sz w:val="16"/>
-          <w:szCs w:val="16"/>
-        </w:rPr>
-        <w:t>aTSa</w:t>
-      </w:r>
-      <w:proofErr w:type="spellEnd"/>
-    </w:p>
-    <w:p>
-      <w:pPr>
+          <w:sz w:val="16"/>
+          <w:szCs w:val="16"/>
+        </w:rPr>
+        <w:t>Which estimated coefficients (for l = 0 or for l = 0.2) make more sense?</w:t>
+      </w:r>
+    </w:p>
+    <w:p>
+      <w:pPr>
+        <w:spacing w:line="240" w:lineRule="auto"/>
         <w:jc w:val="center"/>
         <w:rPr>
           <w:sz w:val="16"/>
@@ -1786,11 +1782,12 @@
           <w:sz w:val="16"/>
           <w:szCs w:val="16"/>
         </w:rPr>
-        <w:t>Ans</w:t>
-      </w:r>
-    </w:p>
-    <w:p>
-      <w:pPr>
+        <w:t>0.2, Lambda always needs to be greater than 0 or else over-fitting will occur</w:t>
+      </w:r>
+    </w:p>
+    <w:p>
+      <w:pPr>
+        <w:spacing w:line="240" w:lineRule="auto"/>
         <w:rPr>
           <w:sz w:val="16"/>
           <w:szCs w:val="16"/>
@@ -1808,7 +1805,7 @@
           <w:sz w:val="16"/>
           <w:szCs w:val="16"/>
         </w:rPr>
-        <w:t>6</w:t>
+        <w:t>7</w:t>
       </w:r>
       <w:r>
         <w:rPr>
@@ -1822,27 +1819,12 @@
           <w:sz w:val="16"/>
           <w:szCs w:val="16"/>
         </w:rPr>
-        <w:t>Which estimated coefficients (for l = 0 or for l = 0.2) make more sense?</w:t>
-      </w:r>
-    </w:p>
-    <w:p>
-      <w:pPr>
-        <w:jc w:val="center"/>
-        <w:rPr>
-          <w:sz w:val="16"/>
-          <w:szCs w:val="16"/>
-        </w:rPr>
-      </w:pPr>
-      <w:r>
-        <w:rPr>
-          <w:sz w:val="16"/>
-          <w:szCs w:val="16"/>
-        </w:rPr>
-        <w:t>0.2, Lambda always needs to be greater than 0 or else over-fitting will occur</w:t>
-      </w:r>
-    </w:p>
-    <w:p>
-      <w:pPr>
+        <w:t>n-fold CV indicates that l = 0.001 is slightly better than l = 0.137 or l = 0.667, but this is probably not correct</w:t>
+      </w:r>
+    </w:p>
+    <w:p>
+      <w:pPr>
+        <w:spacing w:line="240" w:lineRule="auto"/>
         <w:rPr>
           <w:sz w:val="16"/>
           <w:szCs w:val="16"/>
@@ -1860,7 +1842,7 @@
           <w:sz w:val="16"/>
           <w:szCs w:val="16"/>
         </w:rPr>
-        <w:t>7</w:t>
+        <w:t>8</w:t>
       </w:r>
       <w:r>
         <w:rPr>
@@ -1874,42 +1856,6 @@
           <w:sz w:val="16"/>
           <w:szCs w:val="16"/>
         </w:rPr>
-        <w:t>n-fold CV indicates that l = 0.001 is slightly better than l = 0.137 or l = 0.667, but this is probably not correct</w:t>
-      </w:r>
-    </w:p>
-    <w:p>
-      <w:pPr>
-        <w:rPr>
-          <w:sz w:val="16"/>
-          <w:szCs w:val="16"/>
-        </w:rPr>
-      </w:pPr>
-      <w:r>
-        <w:rPr>
-          <w:sz w:val="16"/>
-          <w:szCs w:val="16"/>
-        </w:rPr>
-        <w:t>1</w:t>
-      </w:r>
-      <w:r>
-        <w:rPr>
-          <w:sz w:val="16"/>
-          <w:szCs w:val="16"/>
-        </w:rPr>
-        <w:t>8</w:t>
-      </w:r>
-      <w:r>
-        <w:rPr>
-          <w:sz w:val="16"/>
-          <w:szCs w:val="16"/>
-        </w:rPr>
-        <w:t xml:space="preserve">. </w:t>
-      </w:r>
-      <w:r>
-        <w:rPr>
-          <w:sz w:val="16"/>
-          <w:szCs w:val="16"/>
-        </w:rPr>
         <w:t>In general, averaging across multiple replicates of K-fold CV is better than using n-fold CV</w:t>
       </w:r>
       <w:r>
@@ -1922,6 +1868,7 @@
     </w:p>
     <w:p>
       <w:pPr>
+        <w:spacing w:line="240" w:lineRule="auto"/>
         <w:rPr>
           <w:sz w:val="16"/>
           <w:szCs w:val="16"/>
@@ -1975,6 +1922,7 @@
     </w:p>
     <w:p>
       <w:pPr>
+        <w:spacing w:line="240" w:lineRule="auto"/>
         <w:jc w:val="center"/>
         <w:rPr>
           <w:rFonts w:eastAsiaTheme="minorEastAsia"/>
@@ -2054,6 +2002,7 @@
     </w:p>
     <w:p>
       <w:pPr>
+        <w:spacing w:line="240" w:lineRule="auto"/>
         <w:jc w:val="center"/>
         <w:rPr>
           <w:rFonts w:eastAsiaTheme="minorEastAsia"/>
@@ -2068,15 +2017,7 @@
             <w:sz w:val="16"/>
             <w:szCs w:val="16"/>
           </w:rPr>
-          <m:t>Var</m:t>
-        </m:r>
-        <m:r>
-          <w:rPr>
-            <w:rFonts w:ascii="Cambria Math" w:hAnsi="Cambria Math"/>
-            <w:sz w:val="16"/>
-            <w:szCs w:val="16"/>
-          </w:rPr>
-          <m:t>(</m:t>
+          <m:t>Var(</m:t>
         </m:r>
         <m:acc>
           <m:accPr>
@@ -2133,6 +2074,7 @@
     </w:p>
     <w:p>
       <w:pPr>
+        <w:spacing w:line="240" w:lineRule="auto"/>
         <w:jc w:val="center"/>
         <w:rPr>
           <w:sz w:val="16"/>
@@ -2141,13 +2083,14 @@
       </w:pPr>
       <w:r>
         <w:rPr>
+          <w:noProof/>
           <w:sz w:val="16"/>
           <w:szCs w:val="16"/>
         </w:rPr>
         <w:drawing>
-          <wp:inline distT="0" distB="0" distL="0" distR="0" wp14:anchorId="1FF5707B" wp14:editId="40A68C24">
-            <wp:extent cx="2133600" cy="1570355"/>
-            <wp:effectExtent l="0" t="0" r="0" b="0"/>
+          <wp:inline distT="0" distB="0" distL="0" distR="0" wp14:anchorId="1FF5707B" wp14:editId="4D340BA6">
+            <wp:extent cx="2303253" cy="1513840"/>
+            <wp:effectExtent l="0" t="0" r="1905" b="0"/>
             <wp:docPr id="1" name="Picture 1"/>
             <wp:cNvGraphicFramePr>
               <a:graphicFrameLocks xmlns:a="http://schemas.openxmlformats.org/drawingml/2006/main" noChangeAspect="1"/>
@@ -2177,7 +2120,7 @@
                   <pic:spPr bwMode="auto">
                     <a:xfrm>
                       <a:off x="0" y="0"/>
-                      <a:ext cx="2133600" cy="1570355"/>
+                      <a:ext cx="2333285" cy="1533579"/>
                     </a:xfrm>
                     <a:prstGeom prst="rect">
                       <a:avLst/>
@@ -2196,6 +2139,17 @@
     </w:p>
     <w:p>
       <w:pPr>
+        <w:spacing w:line="240" w:lineRule="auto"/>
+        <w:jc w:val="center"/>
+        <w:rPr>
+          <w:sz w:val="16"/>
+          <w:szCs w:val="16"/>
+        </w:rPr>
+      </w:pPr>
+    </w:p>
+    <w:p>
+      <w:pPr>
+        <w:spacing w:line="240" w:lineRule="auto"/>
         <w:rPr>
           <w:sz w:val="16"/>
           <w:szCs w:val="16"/>
@@ -2225,6 +2179,7 @@
     </w:p>
     <w:p>
       <w:pPr>
+        <w:spacing w:line="240" w:lineRule="auto"/>
         <w:rPr>
           <w:sz w:val="16"/>
           <w:szCs w:val="16"/>
@@ -2254,6 +2209,7 @@
     </w:p>
     <w:p>
       <w:pPr>
+        <w:spacing w:line="240" w:lineRule="auto"/>
         <w:rPr>
           <w:sz w:val="16"/>
           <w:szCs w:val="16"/>
@@ -2276,31 +2232,18 @@
     </w:p>
     <w:p>
       <w:pPr>
-        <w:rPr>
-          <w:sz w:val="16"/>
-          <w:szCs w:val="16"/>
-        </w:rPr>
-      </w:pPr>
-      <w:r>
-        <w:rPr>
-          <w:sz w:val="16"/>
-          <w:szCs w:val="16"/>
-        </w:rPr>
-        <w:t xml:space="preserve">Feature selection, model </w:t>
-      </w:r>
-      <w:r>
-        <w:rPr>
-          <w:sz w:val="16"/>
-          <w:szCs w:val="16"/>
-        </w:rPr>
-        <w:t>generalization</w:t>
-      </w:r>
-      <w:r>
-        <w:rPr>
-          <w:sz w:val="16"/>
-          <w:szCs w:val="16"/>
-        </w:rPr>
-        <w:t xml:space="preserve"> by reducing the number of </w:t>
+        <w:spacing w:line="240" w:lineRule="auto"/>
+        <w:rPr>
+          <w:sz w:val="16"/>
+          <w:szCs w:val="16"/>
+        </w:rPr>
+      </w:pPr>
+      <w:r>
+        <w:rPr>
+          <w:sz w:val="16"/>
+          <w:szCs w:val="16"/>
+        </w:rPr>
+        <w:t xml:space="preserve">Feature selection, model generalization by reducing the number of </w:t>
       </w:r>
       <w:r>
         <w:rPr>
@@ -2314,21 +2257,7 @@
           <w:sz w:val="16"/>
           <w:szCs w:val="16"/>
         </w:rPr>
-        <w:t xml:space="preserve">s, and reducing overfitting, handles </w:t>
-      </w:r>
-      <w:r>
-        <w:rPr>
-          <w:sz w:val="16"/>
-          <w:szCs w:val="16"/>
-        </w:rPr>
-        <w:t>multicollinearity</w:t>
-      </w:r>
-      <w:r>
-        <w:rPr>
-          <w:sz w:val="16"/>
-          <w:szCs w:val="16"/>
-        </w:rPr>
-        <w:t xml:space="preserve">, sparse models, when </w:t>
+        <w:t xml:space="preserve">s, and reducing overfitting, handles multicollinearity, sparse models, when </w:t>
       </w:r>
       <w:r>
         <w:rPr>
@@ -2342,21 +2271,7 @@
           <w:sz w:val="16"/>
           <w:szCs w:val="16"/>
         </w:rPr>
-        <w:t>s</w:t>
-      </w:r>
-      <w:r>
-        <w:rPr>
-          <w:sz w:val="16"/>
-          <w:szCs w:val="16"/>
-        </w:rPr>
-        <w:t xml:space="preserve"> </w:t>
-      </w:r>
-      <w:r>
-        <w:rPr>
-          <w:sz w:val="16"/>
-          <w:szCs w:val="16"/>
-        </w:rPr>
-        <w:t>are set to zero relationships are more eas</w:t>
+        <w:t>s are set to zero relationships are more eas</w:t>
       </w:r>
       <w:r>
         <w:rPr>
@@ -2368,6 +2283,7 @@
     </w:p>
     <w:p>
       <w:pPr>
+        <w:spacing w:line="240" w:lineRule="auto"/>
         <w:rPr>
           <w:sz w:val="16"/>
           <w:szCs w:val="16"/>
@@ -2404,6 +2320,7 @@
     </w:p>
     <w:p>
       <w:pPr>
+        <w:spacing w:line="240" w:lineRule="auto"/>
         <w:jc w:val="center"/>
         <w:rPr>
           <w:rFonts w:eastAsiaTheme="minorEastAsia"/>
@@ -2451,15 +2368,7 @@
               <w:sz w:val="16"/>
               <w:szCs w:val="16"/>
             </w:rPr>
-            <m:t>=</m:t>
-          </m:r>
-          <m:r>
-            <w:rPr>
-              <w:rFonts w:ascii="Cambria Math" w:hAnsi="Cambria Math"/>
-              <w:sz w:val="16"/>
-              <w:szCs w:val="16"/>
-            </w:rPr>
-            <m:t>1-</m:t>
+            <m:t>=1-</m:t>
           </m:r>
           <m:f>
             <m:fPr>
@@ -2578,6 +2487,7 @@
     </w:p>
     <w:p>
       <w:pPr>
+        <w:spacing w:line="240" w:lineRule="auto"/>
         <w:rPr>
           <w:rFonts w:eastAsiaTheme="minorEastAsia"/>
           <w:sz w:val="16"/>
@@ -2603,6 +2513,7 @@
     </w:p>
     <w:p>
       <w:pPr>
+        <w:spacing w:line="240" w:lineRule="auto"/>
         <w:jc w:val="center"/>
         <w:rPr>
           <w:rFonts w:eastAsiaTheme="minorEastAsia"/>
@@ -2637,6 +2548,7 @@
     </w:p>
     <w:p>
       <w:pPr>
+        <w:spacing w:line="240" w:lineRule="auto"/>
         <w:rPr>
           <w:rFonts w:eastAsiaTheme="minorEastAsia"/>
           <w:sz w:val="16"/>
@@ -2662,6 +2574,7 @@
     </w:p>
     <w:p>
       <w:pPr>
+        <w:spacing w:line="240" w:lineRule="auto"/>
         <w:jc w:val="center"/>
         <w:rPr>
           <w:rFonts w:eastAsiaTheme="minorEastAsia"/>
@@ -2680,6 +2593,7 @@
     </w:p>
     <w:p>
       <w:pPr>
+        <w:spacing w:line="240" w:lineRule="auto"/>
         <w:jc w:val="center"/>
         <w:rPr>
           <w:rFonts w:eastAsiaTheme="minorEastAsia"/>
@@ -2690,6 +2604,7 @@
       <w:r>
         <w:rPr>
           <w:rFonts w:eastAsiaTheme="minorEastAsia"/>
+          <w:noProof/>
           <w:sz w:val="16"/>
           <w:szCs w:val="16"/>
         </w:rPr>
@@ -2745,19 +2660,19 @@
     </w:p>
     <w:p>
       <w:pPr>
-        <w:rPr>
-          <w:rFonts w:eastAsiaTheme="minorEastAsia"/>
-          <w:sz w:val="16"/>
-          <w:szCs w:val="16"/>
-        </w:rPr>
-      </w:pPr>
-      <w:r>
-        <w:rPr>
-          <w:rFonts w:eastAsiaTheme="minorEastAsia"/>
-          <w:sz w:val="16"/>
-          <w:szCs w:val="16"/>
-        </w:rPr>
-        <w:lastRenderedPageBreak/>
+        <w:spacing w:line="240" w:lineRule="auto"/>
+        <w:rPr>
+          <w:rFonts w:eastAsiaTheme="minorEastAsia"/>
+          <w:sz w:val="16"/>
+          <w:szCs w:val="16"/>
+        </w:rPr>
+      </w:pPr>
+      <w:r>
+        <w:rPr>
+          <w:rFonts w:eastAsiaTheme="minorEastAsia"/>
+          <w:sz w:val="16"/>
+          <w:szCs w:val="16"/>
+        </w:rPr>
         <w:t xml:space="preserve">25. </w:t>
       </w:r>
       <w:r>
@@ -2771,6 +2686,7 @@
     </w:p>
     <w:p>
       <w:pPr>
+        <w:spacing w:line="240" w:lineRule="auto"/>
         <w:rPr>
           <w:rFonts w:eastAsiaTheme="minorEastAsia"/>
           <w:sz w:val="16"/>
@@ -2796,6 +2712,7 @@
     </w:p>
     <w:p>
       <w:pPr>
+        <w:spacing w:line="240" w:lineRule="auto"/>
         <w:jc w:val="center"/>
         <w:rPr>
           <w:rFonts w:eastAsiaTheme="minorEastAsia"/>
@@ -2846,6 +2763,7 @@
     </w:p>
     <w:p>
       <w:pPr>
+        <w:spacing w:line="240" w:lineRule="auto"/>
         <w:rPr>
           <w:rFonts w:eastAsiaTheme="minorEastAsia"/>
           <w:sz w:val="16"/>
@@ -2871,6 +2789,7 @@
     </w:p>
     <w:p>
       <w:pPr>
+        <w:spacing w:line="240" w:lineRule="auto"/>
         <w:jc w:val="center"/>
         <w:rPr>
           <w:rFonts w:eastAsiaTheme="minorEastAsia"/>
@@ -2884,7 +2803,7 @@
           <w:sz w:val="16"/>
           <w:szCs w:val="16"/>
         </w:rPr>
-        <w:t xml:space="preserve">Use CV(misclass) or </w:t>
+        <w:t xml:space="preserve">Use </w:t>
       </w:r>
       <w:proofErr w:type="gramStart"/>
       <w:r>
@@ -2902,11 +2821,12 @@
           <w:sz w:val="16"/>
           <w:szCs w:val="16"/>
         </w:rPr>
-        <w:t>deviance)</w:t>
-      </w:r>
-    </w:p>
-    <w:p>
-      <w:pPr>
+        <w:t>misclass) or CV(deviance)</w:t>
+      </w:r>
+    </w:p>
+    <w:p>
+      <w:pPr>
+        <w:spacing w:line="240" w:lineRule="auto"/>
         <w:rPr>
           <w:rFonts w:eastAsiaTheme="minorEastAsia"/>
           <w:sz w:val="16"/>
@@ -2937,19 +2857,18 @@
         </w:rPr>
         <w:t xml:space="preserve"> or </w:t>
       </w:r>
-      <w:proofErr w:type="spellStart"/>
-      <w:r>
-        <w:rPr>
-          <w:rFonts w:eastAsiaTheme="minorEastAsia"/>
-          <w:sz w:val="16"/>
-          <w:szCs w:val="16"/>
-        </w:rPr>
-        <w:t>gini</w:t>
-      </w:r>
-      <w:proofErr w:type="spellEnd"/>
-    </w:p>
-    <w:p>
-      <w:pPr>
+      <w:r>
+        <w:rPr>
+          <w:rFonts w:eastAsiaTheme="minorEastAsia"/>
+          <w:sz w:val="16"/>
+          <w:szCs w:val="16"/>
+        </w:rPr>
+        <w:t>Gini</w:t>
+      </w:r>
+    </w:p>
+    <w:p>
+      <w:pPr>
+        <w:spacing w:line="240" w:lineRule="auto"/>
         <w:rPr>
           <w:rFonts w:eastAsiaTheme="minorEastAsia"/>
           <w:sz w:val="16"/>
@@ -2970,25 +2889,7 @@
           <w:sz w:val="16"/>
           <w:szCs w:val="16"/>
         </w:rPr>
-        <w:t xml:space="preserve">How can you tell what impurity measure </w:t>
-      </w:r>
-      <w:proofErr w:type="spellStart"/>
-      <w:r>
-        <w:rPr>
-          <w:rFonts w:eastAsiaTheme="minorEastAsia"/>
-          <w:sz w:val="16"/>
-          <w:szCs w:val="16"/>
-        </w:rPr>
-        <w:t>rpart</w:t>
-      </w:r>
-      <w:proofErr w:type="spellEnd"/>
-      <w:r>
-        <w:rPr>
-          <w:rFonts w:eastAsiaTheme="minorEastAsia"/>
-          <w:sz w:val="16"/>
-          <w:szCs w:val="16"/>
-        </w:rPr>
-        <w:t xml:space="preserve"> used to fit the model?</w:t>
+        <w:t>How can you tell what impurity measure rpart used to fit the model?</w:t>
       </w:r>
       <w:r>
         <w:rPr>
@@ -3022,16 +2923,14 @@
         </w:rPr>
         <w:t xml:space="preserve"> lol (</w:t>
       </w:r>
-      <w:proofErr w:type="spellStart"/>
-      <w:r>
-        <w:rPr>
-          <w:rFonts w:eastAsiaTheme="minorEastAsia"/>
-          <w:sz w:val="16"/>
-          <w:szCs w:val="16"/>
-        </w:rPr>
-        <w:t>gini</w:t>
-      </w:r>
-      <w:proofErr w:type="spellEnd"/>
+      <w:r>
+        <w:rPr>
+          <w:rFonts w:eastAsiaTheme="minorEastAsia"/>
+          <w:sz w:val="16"/>
+          <w:szCs w:val="16"/>
+        </w:rPr>
+        <w:t>Gini</w:t>
+      </w:r>
       <w:r>
         <w:rPr>
           <w:rFonts w:eastAsiaTheme="minorEastAsia"/>
@@ -3043,6 +2942,7 @@
     </w:p>
     <w:p>
       <w:pPr>
+        <w:spacing w:line="240" w:lineRule="auto"/>
         <w:rPr>
           <w:rFonts w:eastAsiaTheme="minorEastAsia"/>
           <w:sz w:val="16"/>
@@ -3068,6 +2968,7 @@
     </w:p>
     <w:p>
       <w:pPr>
+        <w:spacing w:line="240" w:lineRule="auto"/>
         <w:rPr>
           <w:rFonts w:eastAsiaTheme="minorEastAsia"/>
           <w:sz w:val="16"/>
@@ -3101,96 +3002,25 @@
     </w:p>
     <w:p>
       <w:pPr>
-        <w:rPr>
-          <w:rFonts w:eastAsiaTheme="minorEastAsia"/>
-          <w:sz w:val="16"/>
-          <w:szCs w:val="16"/>
-        </w:rPr>
-      </w:pPr>
-      <w:r>
-        <w:rPr>
-          <w:rFonts w:eastAsiaTheme="minorEastAsia"/>
-          <w:sz w:val="16"/>
-          <w:szCs w:val="16"/>
-        </w:rPr>
-        <w:t xml:space="preserve">32. </w:t>
-      </w:r>
-      <w:r>
-        <w:rPr>
-          <w:rFonts w:eastAsiaTheme="minorEastAsia"/>
-          <w:sz w:val="16"/>
-          <w:szCs w:val="16"/>
-        </w:rPr>
-        <w:t>As always, you should deliberately overgrow the tree and then prune it back. How do know if you have overgrown the tree enough?</w:t>
-      </w:r>
-    </w:p>
-    <w:p>
-      <w:pPr>
-        <w:rPr>
-          <w:rFonts w:eastAsiaTheme="minorEastAsia"/>
-          <w:b/>
-          <w:bCs/>
-          <w:sz w:val="16"/>
-          <w:szCs w:val="16"/>
-          <w:u w:val="single"/>
-        </w:rPr>
-      </w:pPr>
-      <w:r>
-        <w:rPr>
-          <w:rFonts w:eastAsiaTheme="minorEastAsia"/>
-          <w:b/>
-          <w:bCs/>
-          <w:sz w:val="16"/>
-          <w:szCs w:val="16"/>
-          <w:u w:val="single"/>
-        </w:rPr>
-        <w:t>Models:</w:t>
-      </w:r>
-    </w:p>
-    <w:p>
-      <w:pPr>
-        <w:rPr>
-          <w:rFonts w:eastAsiaTheme="minorEastAsia"/>
-          <w:b/>
-          <w:bCs/>
-          <w:sz w:val="16"/>
-          <w:szCs w:val="16"/>
-        </w:rPr>
-      </w:pPr>
-      <w:r>
-        <w:rPr>
-          <w:rFonts w:eastAsiaTheme="minorEastAsia"/>
-          <w:b/>
-          <w:bCs/>
-          <w:sz w:val="16"/>
-          <w:szCs w:val="16"/>
-        </w:rPr>
-        <w:t>Neural Net</w:t>
-      </w:r>
-    </w:p>
-    <w:p>
-      <w:pPr>
-        <w:rPr>
-          <w:rFonts w:eastAsiaTheme="minorEastAsia"/>
-          <w:b/>
-          <w:bCs/>
-          <w:sz w:val="16"/>
-          <w:szCs w:val="16"/>
-        </w:rPr>
-      </w:pPr>
-      <w:r>
-        <w:rPr>
-          <w:rFonts w:eastAsiaTheme="minorEastAsia"/>
-          <w:b/>
-          <w:bCs/>
+        <w:spacing w:line="240" w:lineRule="auto"/>
+        <w:jc w:val="center"/>
+        <w:rPr>
+          <w:rFonts w:eastAsiaTheme="minorEastAsia"/>
+          <w:sz w:val="16"/>
+          <w:szCs w:val="16"/>
+        </w:rPr>
+      </w:pPr>
+      <w:r>
+        <w:rPr>
+          <w:rFonts w:eastAsiaTheme="minorEastAsia"/>
           <w:sz w:val="16"/>
           <w:szCs w:val="16"/>
         </w:rPr>
         <w:drawing>
-          <wp:inline distT="0" distB="0" distL="0" distR="0" wp14:anchorId="6A1C6CCF" wp14:editId="5DB0A180">
-            <wp:extent cx="2133600" cy="1533525"/>
-            <wp:effectExtent l="0" t="0" r="0" b="9525"/>
-            <wp:docPr id="2" name="Picture 2"/>
+          <wp:inline distT="0" distB="0" distL="0" distR="0" wp14:anchorId="004FEF1C" wp14:editId="1A6305E7">
+            <wp:extent cx="2398144" cy="379095"/>
+            <wp:effectExtent l="0" t="0" r="2540" b="1905"/>
+            <wp:docPr id="31" name="Picture 31" descr="https://cdn.discordapp.com/attachments/979471184989147198/1074410515331297380/42ad41863eb87493275d4e19d97636a8.png"/>
             <wp:cNvGraphicFramePr>
               <a:graphicFrameLocks xmlns:a="http://schemas.openxmlformats.org/drawingml/2006/main" noChangeAspect="1"/>
             </wp:cNvGraphicFramePr>
@@ -3198,13 +3028,13 @@
               <a:graphicData uri="http://schemas.openxmlformats.org/drawingml/2006/picture">
                 <pic:pic xmlns:pic="http://schemas.openxmlformats.org/drawingml/2006/picture">
                   <pic:nvPicPr>
-                    <pic:cNvPr id="0" name="Picture 3"/>
+                    <pic:cNvPr id="0" name="Picture 51" descr="https://cdn.discordapp.com/attachments/979471184989147198/1074410515331297380/42ad41863eb87493275d4e19d97636a8.png"/>
                     <pic:cNvPicPr>
                       <a:picLocks noChangeAspect="1" noChangeArrowheads="1"/>
                     </pic:cNvPicPr>
                   </pic:nvPicPr>
                   <pic:blipFill>
-                    <a:blip r:embed="rId10" cstate="print">
+                    <a:blip r:embed="rId10">
                       <a:extLst>
                         <a:ext uri="{28A0092B-C50C-407E-A947-70E740481C1C}">
                           <a14:useLocalDpi xmlns:a14="http://schemas.microsoft.com/office/drawing/2010/main" val="0"/>
@@ -3219,7 +3049,7 @@
                   <pic:spPr bwMode="auto">
                     <a:xfrm>
                       <a:off x="0" y="0"/>
-                      <a:ext cx="2133600" cy="1533525"/>
+                      <a:ext cx="2806908" cy="443712"/>
                     </a:xfrm>
                     <a:prstGeom prst="rect">
                       <a:avLst/>
@@ -3238,12 +3068,14 @@
     </w:p>
     <w:p>
       <w:pPr>
+        <w:spacing w:line="240" w:lineRule="auto"/>
         <w:rPr>
           <w:rFonts w:eastAsiaTheme="minorEastAsia"/>
           <w:b/>
           <w:bCs/>
           <w:sz w:val="16"/>
           <w:szCs w:val="16"/>
+          <w:u w:val="single"/>
         </w:rPr>
       </w:pPr>
       <w:r>
@@ -3253,20 +3085,22 @@
           <w:bCs/>
           <w:sz w:val="16"/>
           <w:szCs w:val="16"/>
-        </w:rPr>
-        <w:t>Tree</w:t>
-      </w:r>
-    </w:p>
-    <w:p>
-      <w:pPr>
+          <w:u w:val="single"/>
+        </w:rPr>
+        <w:lastRenderedPageBreak/>
+        <w:t>Models</w:t>
+      </w:r>
+      <w:r>
         <w:rPr>
           <w:rFonts w:eastAsiaTheme="minorEastAsia"/>
           <w:b/>
           <w:bCs/>
           <w:sz w:val="16"/>
           <w:szCs w:val="16"/>
-        </w:rPr>
-      </w:pPr>
+          <w:u w:val="single"/>
+        </w:rPr>
+        <w:t xml:space="preserve"> (1: NNet, 2: Tree)</w:t>
+      </w:r>
       <w:r>
         <w:rPr>
           <w:rFonts w:eastAsiaTheme="minorEastAsia"/>
@@ -3274,12 +3108,39 @@
           <w:bCs/>
           <w:sz w:val="16"/>
           <w:szCs w:val="16"/>
+          <w:u w:val="single"/>
+        </w:rPr>
+        <w:t>:</w:t>
+      </w:r>
+      <w:bookmarkStart w:id="0" w:name="_GoBack"/>
+      <w:bookmarkEnd w:id="0"/>
+    </w:p>
+    <w:p>
+      <w:pPr>
+        <w:spacing w:line="240" w:lineRule="auto"/>
+        <w:jc w:val="center"/>
+        <w:rPr>
+          <w:rFonts w:eastAsiaTheme="minorEastAsia"/>
+          <w:b/>
+          <w:bCs/>
+          <w:sz w:val="16"/>
+          <w:szCs w:val="16"/>
+        </w:rPr>
+      </w:pPr>
+      <w:r>
+        <w:rPr>
+          <w:rFonts w:eastAsiaTheme="minorEastAsia"/>
+          <w:b/>
+          <w:bCs/>
+          <w:noProof/>
+          <w:sz w:val="16"/>
+          <w:szCs w:val="16"/>
         </w:rPr>
         <w:drawing>
-          <wp:inline distT="0" distB="0" distL="0" distR="0" wp14:anchorId="0AFF194B" wp14:editId="43A42B1B">
-            <wp:extent cx="2133600" cy="1682750"/>
-            <wp:effectExtent l="0" t="0" r="0" b="0"/>
-            <wp:docPr id="4" name="Picture 4"/>
+          <wp:inline distT="0" distB="0" distL="0" distR="0" wp14:anchorId="6A1C6CCF" wp14:editId="61EA40B0">
+            <wp:extent cx="2242868" cy="1533525"/>
+            <wp:effectExtent l="0" t="0" r="5080" b="0"/>
+            <wp:docPr id="2" name="Picture 2"/>
             <wp:cNvGraphicFramePr>
               <a:graphicFrameLocks xmlns:a="http://schemas.openxmlformats.org/drawingml/2006/main" noChangeAspect="1"/>
             </wp:cNvGraphicFramePr>
@@ -3287,7 +3148,7 @@
               <a:graphicData uri="http://schemas.openxmlformats.org/drawingml/2006/picture">
                 <pic:pic xmlns:pic="http://schemas.openxmlformats.org/drawingml/2006/picture">
                   <pic:nvPicPr>
-                    <pic:cNvPr id="0" name="Picture 7"/>
+                    <pic:cNvPr id="0" name="Picture 3"/>
                     <pic:cNvPicPr>
                       <a:picLocks noChangeAspect="1" noChangeArrowheads="1"/>
                     </pic:cNvPicPr>
@@ -3308,7 +3169,7 @@
                   <pic:spPr bwMode="auto">
                     <a:xfrm>
                       <a:off x="0" y="0"/>
-                      <a:ext cx="2133600" cy="1682750"/>
+                      <a:ext cx="2262361" cy="1546853"/>
                     </a:xfrm>
                     <a:prstGeom prst="rect">
                       <a:avLst/>
@@ -3324,19 +3185,68 @@
           </wp:inline>
         </w:drawing>
       </w:r>
-    </w:p>
-    <w:p>
-      <w:pPr>
+      <w:r>
         <w:rPr>
           <w:rFonts w:eastAsiaTheme="minorEastAsia"/>
           <w:b/>
           <w:bCs/>
-          <w:sz w:val="16"/>
-          <w:szCs w:val="16"/>
-          <w:u w:val="single"/>
-        </w:rPr>
-      </w:pPr>
-      <w:r>
+          <w:noProof/>
+          <w:sz w:val="16"/>
+          <w:szCs w:val="16"/>
+        </w:rPr>
+        <w:drawing>
+          <wp:inline distT="0" distB="0" distL="0" distR="0" wp14:anchorId="0AFF194B" wp14:editId="0618D2B0">
+            <wp:extent cx="2251494" cy="1682689"/>
+            <wp:effectExtent l="0" t="0" r="0" b="0"/>
+            <wp:docPr id="4" name="Picture 4"/>
+            <wp:cNvGraphicFramePr>
+              <a:graphicFrameLocks xmlns:a="http://schemas.openxmlformats.org/drawingml/2006/main" noChangeAspect="1"/>
+            </wp:cNvGraphicFramePr>
+            <a:graphic xmlns:a="http://schemas.openxmlformats.org/drawingml/2006/main">
+              <a:graphicData uri="http://schemas.openxmlformats.org/drawingml/2006/picture">
+                <pic:pic xmlns:pic="http://schemas.openxmlformats.org/drawingml/2006/picture">
+                  <pic:nvPicPr>
+                    <pic:cNvPr id="0" name="Picture 7"/>
+                    <pic:cNvPicPr>
+                      <a:picLocks noChangeAspect="1" noChangeArrowheads="1"/>
+                    </pic:cNvPicPr>
+                  </pic:nvPicPr>
+                  <pic:blipFill>
+                    <a:blip r:embed="rId12" cstate="print">
+                      <a:extLst>
+                        <a:ext uri="{28A0092B-C50C-407E-A947-70E740481C1C}">
+                          <a14:useLocalDpi xmlns:a14="http://schemas.microsoft.com/office/drawing/2010/main" val="0"/>
+                        </a:ext>
+                      </a:extLst>
+                    </a:blip>
+                    <a:srcRect/>
+                    <a:stretch>
+                      <a:fillRect/>
+                    </a:stretch>
+                  </pic:blipFill>
+                  <pic:spPr bwMode="auto">
+                    <a:xfrm>
+                      <a:off x="0" y="0"/>
+                      <a:ext cx="2318362" cy="1732664"/>
+                    </a:xfrm>
+                    <a:prstGeom prst="rect">
+                      <a:avLst/>
+                    </a:prstGeom>
+                    <a:noFill/>
+                    <a:ln>
+                      <a:noFill/>
+                    </a:ln>
+                  </pic:spPr>
+                </pic:pic>
+              </a:graphicData>
+            </a:graphic>
+          </wp:inline>
+        </w:drawing>
+      </w:r>
+    </w:p>
+    <w:p>
+      <w:pPr>
+        <w:spacing w:line="240" w:lineRule="auto"/>
         <w:rPr>
           <w:rFonts w:eastAsiaTheme="minorEastAsia"/>
           <w:b/>
@@ -3345,8 +3255,7 @@
           <w:szCs w:val="16"/>
           <w:u w:val="single"/>
         </w:rPr>
-        <w:t>Formulas</w:t>
-      </w:r>
+      </w:pPr>
       <w:r>
         <w:rPr>
           <w:rFonts w:eastAsiaTheme="minorEastAsia"/>
@@ -3356,17 +3265,8 @@
           <w:szCs w:val="16"/>
           <w:u w:val="single"/>
         </w:rPr>
-        <w:t>:</w:t>
-      </w:r>
-    </w:p>
-    <w:p>
-      <w:pPr>
-        <w:rPr>
-          <w:rFonts w:eastAsiaTheme="minorEastAsia"/>
-          <w:sz w:val="16"/>
-          <w:szCs w:val="16"/>
-        </w:rPr>
-      </w:pPr>
+        <w:t>Formulas</w:t>
+      </w:r>
       <w:r>
         <w:rPr>
           <w:rFonts w:eastAsiaTheme="minorEastAsia"/>
@@ -3374,6 +3274,27 @@
           <w:bCs/>
           <w:sz w:val="16"/>
           <w:szCs w:val="16"/>
+          <w:u w:val="single"/>
+        </w:rPr>
+        <w:t>:</w:t>
+      </w:r>
+    </w:p>
+    <w:p>
+      <w:pPr>
+        <w:spacing w:line="240" w:lineRule="auto"/>
+        <w:rPr>
+          <w:rFonts w:eastAsiaTheme="minorEastAsia"/>
+          <w:sz w:val="16"/>
+          <w:szCs w:val="16"/>
+        </w:rPr>
+      </w:pPr>
+      <w:r>
+        <w:rPr>
+          <w:rFonts w:eastAsiaTheme="minorEastAsia"/>
+          <w:b/>
+          <w:bCs/>
+          <w:sz w:val="16"/>
+          <w:szCs w:val="16"/>
         </w:rPr>
         <w:t xml:space="preserve">AIC </w:t>
       </w:r>
@@ -3404,6 +3325,7 @@
     </w:p>
     <w:p>
       <w:pPr>
+        <w:spacing w:line="240" w:lineRule="auto"/>
         <w:rPr>
           <w:rFonts w:eastAsiaTheme="minorEastAsia"/>
           <w:sz w:val="16"/>
@@ -3596,10 +3518,9 @@
     </w:p>
     <w:p>
       <w:pPr>
-        <w:rPr>
-          <w:rFonts w:eastAsiaTheme="minorEastAsia"/>
+        <w:spacing w:line="240" w:lineRule="auto"/>
+        <w:rPr>
           <w:b/>
-          <w:bCs/>
           <w:sz w:val="16"/>
           <w:szCs w:val="16"/>
           <w:u w:val="single"/>
@@ -3607,36 +3528,53 @@
       </w:pPr>
       <w:r>
         <w:rPr>
-          <w:rFonts w:eastAsiaTheme="minorEastAsia"/>
           <w:b/>
-          <w:bCs/>
           <w:sz w:val="16"/>
           <w:szCs w:val="16"/>
           <w:u w:val="single"/>
         </w:rPr>
-        <w:t>Extras:</w:t>
-      </w:r>
-    </w:p>
-    <w:p>
-      <w:pPr>
+        <w:t xml:space="preserve">Homework </w:t>
+      </w:r>
+      <w:r>
         <w:rPr>
           <w:b/>
-          <w:bCs/>
           <w:sz w:val="16"/>
           <w:szCs w:val="16"/>
           <w:u w:val="single"/>
         </w:rPr>
-      </w:pPr>
-      <w:r>
-        <w:rPr>
+        <w:t>0</w:t>
+      </w:r>
+      <w:r>
+        <w:rPr>
+          <w:b/>
+          <w:sz w:val="16"/>
+          <w:szCs w:val="16"/>
+          <w:u w:val="single"/>
+        </w:rPr>
+        <w:t>1</w:t>
+      </w:r>
+    </w:p>
+    <w:p>
+      <w:pPr>
+        <w:spacing w:line="240" w:lineRule="auto"/>
+        <w:jc w:val="center"/>
+        <w:rPr>
+          <w:b/>
+          <w:sz w:val="16"/>
+          <w:szCs w:val="16"/>
+        </w:rPr>
+      </w:pPr>
+      <w:r>
+        <w:rPr>
+          <w:b/>
           <w:sz w:val="16"/>
           <w:szCs w:val="16"/>
         </w:rPr>
         <w:drawing>
-          <wp:inline distT="0" distB="0" distL="0" distR="0" wp14:anchorId="287B6165" wp14:editId="1274B56B">
-            <wp:extent cx="2133600" cy="571500"/>
-            <wp:effectExtent l="0" t="0" r="0" b="0"/>
-            <wp:docPr id="6" name="Picture 6"/>
+          <wp:inline distT="0" distB="0" distL="0" distR="0" wp14:anchorId="57531DB9" wp14:editId="3369E3A8">
+            <wp:extent cx="2294627" cy="742315"/>
+            <wp:effectExtent l="0" t="0" r="0" b="635"/>
+            <wp:docPr id="13" name="Picture 13" descr="https://i.gyazo.com/df167287e63b292003a776bee9073e35.png"/>
             <wp:cNvGraphicFramePr>
               <a:graphicFrameLocks xmlns:a="http://schemas.openxmlformats.org/drawingml/2006/main" noChangeAspect="1"/>
             </wp:cNvGraphicFramePr>
@@ -3644,13 +3582,13 @@
               <a:graphicData uri="http://schemas.openxmlformats.org/drawingml/2006/picture">
                 <pic:pic xmlns:pic="http://schemas.openxmlformats.org/drawingml/2006/picture">
                   <pic:nvPicPr>
-                    <pic:cNvPr id="0" name="Picture 9"/>
+                    <pic:cNvPr id="0" name="Picture 9" descr="https://i.gyazo.com/df167287e63b292003a776bee9073e35.png"/>
                     <pic:cNvPicPr>
                       <a:picLocks noChangeAspect="1" noChangeArrowheads="1"/>
                     </pic:cNvPicPr>
                   </pic:nvPicPr>
                   <pic:blipFill>
-                    <a:blip r:embed="rId12" cstate="print">
+                    <a:blip r:embed="rId13">
                       <a:extLst>
                         <a:ext uri="{28A0092B-C50C-407E-A947-70E740481C1C}">
                           <a14:useLocalDpi xmlns:a14="http://schemas.microsoft.com/office/drawing/2010/main" val="0"/>
@@ -3665,7 +3603,7 @@
                   <pic:spPr bwMode="auto">
                     <a:xfrm>
                       <a:off x="0" y="0"/>
-                      <a:ext cx="2133600" cy="571500"/>
+                      <a:ext cx="2423492" cy="784003"/>
                     </a:xfrm>
                     <a:prstGeom prst="rect">
                       <a:avLst/>
@@ -3684,16 +3622,877 @@
     </w:p>
     <w:p>
       <w:pPr>
-        <w:rPr>
-          <w:sz w:val="16"/>
-          <w:szCs w:val="16"/>
-        </w:rPr>
-      </w:pPr>
+        <w:spacing w:line="240" w:lineRule="auto"/>
+        <w:jc w:val="center"/>
+        <w:rPr>
+          <w:sz w:val="16"/>
+          <w:szCs w:val="16"/>
+        </w:rPr>
+      </w:pPr>
+      <w:r>
+        <w:rPr>
+          <w:noProof/>
+        </w:rPr>
+        <w:drawing>
+          <wp:inline distT="0" distB="0" distL="0" distR="0" wp14:anchorId="43D3C49A" wp14:editId="6321F5EA">
+            <wp:extent cx="2277374" cy="794314"/>
+            <wp:effectExtent l="0" t="0" r="0" b="6350"/>
+            <wp:docPr id="9" name="Picture 9" descr="https://i.gyazo.com/8407252cc3511cbdf6ae8369927d40bf.png"/>
+            <wp:cNvGraphicFramePr>
+              <a:graphicFrameLocks xmlns:a="http://schemas.openxmlformats.org/drawingml/2006/main" noChangeAspect="1"/>
+            </wp:cNvGraphicFramePr>
+            <a:graphic xmlns:a="http://schemas.openxmlformats.org/drawingml/2006/main">
+              <a:graphicData uri="http://schemas.openxmlformats.org/drawingml/2006/picture">
+                <pic:pic xmlns:pic="http://schemas.openxmlformats.org/drawingml/2006/picture">
+                  <pic:nvPicPr>
+                    <pic:cNvPr id="0" name="Picture 3" descr="https://i.gyazo.com/8407252cc3511cbdf6ae8369927d40bf.png"/>
+                    <pic:cNvPicPr>
+                      <a:picLocks noChangeAspect="1" noChangeArrowheads="1"/>
+                    </pic:cNvPicPr>
+                  </pic:nvPicPr>
+                  <pic:blipFill>
+                    <a:blip r:embed="rId14" cstate="print">
+                      <a:extLst>
+                        <a:ext uri="{28A0092B-C50C-407E-A947-70E740481C1C}">
+                          <a14:useLocalDpi xmlns:a14="http://schemas.microsoft.com/office/drawing/2010/main" val="0"/>
+                        </a:ext>
+                      </a:extLst>
+                    </a:blip>
+                    <a:srcRect/>
+                    <a:stretch>
+                      <a:fillRect/>
+                    </a:stretch>
+                  </pic:blipFill>
+                  <pic:spPr bwMode="auto">
+                    <a:xfrm>
+                      <a:off x="0" y="0"/>
+                      <a:ext cx="2505992" cy="874053"/>
+                    </a:xfrm>
+                    <a:prstGeom prst="rect">
+                      <a:avLst/>
+                    </a:prstGeom>
+                    <a:noFill/>
+                    <a:ln>
+                      <a:noFill/>
+                    </a:ln>
+                  </pic:spPr>
+                </pic:pic>
+              </a:graphicData>
+            </a:graphic>
+          </wp:inline>
+        </w:drawing>
+      </w:r>
+    </w:p>
+    <w:p>
+      <w:pPr>
+        <w:spacing w:line="240" w:lineRule="auto"/>
+        <w:jc w:val="center"/>
+        <w:rPr>
+          <w:sz w:val="16"/>
+          <w:szCs w:val="16"/>
+        </w:rPr>
+      </w:pPr>
+      <w:r>
+        <w:rPr>
+          <w:sz w:val="16"/>
+          <w:szCs w:val="16"/>
+        </w:rPr>
+        <w:drawing>
+          <wp:inline distT="0" distB="0" distL="0" distR="0" wp14:anchorId="0BC631C2" wp14:editId="02A980F8">
+            <wp:extent cx="2294627" cy="903605"/>
+            <wp:effectExtent l="0" t="0" r="0" b="0"/>
+            <wp:docPr id="17" name="Picture 17" descr="https://i.gyazo.com/48f5b6c7a239afb94ae9386f17827566.png"/>
+            <wp:cNvGraphicFramePr>
+              <a:graphicFrameLocks xmlns:a="http://schemas.openxmlformats.org/drawingml/2006/main" noChangeAspect="1"/>
+            </wp:cNvGraphicFramePr>
+            <a:graphic xmlns:a="http://schemas.openxmlformats.org/drawingml/2006/main">
+              <a:graphicData uri="http://schemas.openxmlformats.org/drawingml/2006/picture">
+                <pic:pic xmlns:pic="http://schemas.openxmlformats.org/drawingml/2006/picture">
+                  <pic:nvPicPr>
+                    <pic:cNvPr id="0" name="Picture 17" descr="https://i.gyazo.com/48f5b6c7a239afb94ae9386f17827566.png"/>
+                    <pic:cNvPicPr>
+                      <a:picLocks noChangeAspect="1" noChangeArrowheads="1"/>
+                    </pic:cNvPicPr>
+                  </pic:nvPicPr>
+                  <pic:blipFill>
+                    <a:blip r:embed="rId15">
+                      <a:extLst>
+                        <a:ext uri="{28A0092B-C50C-407E-A947-70E740481C1C}">
+                          <a14:useLocalDpi xmlns:a14="http://schemas.microsoft.com/office/drawing/2010/main" val="0"/>
+                        </a:ext>
+                      </a:extLst>
+                    </a:blip>
+                    <a:srcRect/>
+                    <a:stretch>
+                      <a:fillRect/>
+                    </a:stretch>
+                  </pic:blipFill>
+                  <pic:spPr bwMode="auto">
+                    <a:xfrm>
+                      <a:off x="0" y="0"/>
+                      <a:ext cx="2566364" cy="1010613"/>
+                    </a:xfrm>
+                    <a:prstGeom prst="rect">
+                      <a:avLst/>
+                    </a:prstGeom>
+                    <a:noFill/>
+                    <a:ln>
+                      <a:noFill/>
+                    </a:ln>
+                  </pic:spPr>
+                </pic:pic>
+              </a:graphicData>
+            </a:graphic>
+          </wp:inline>
+        </w:drawing>
+      </w:r>
+      <w:r>
+        <w:rPr>
+          <w:sz w:val="16"/>
+          <w:szCs w:val="16"/>
+        </w:rPr>
+        <w:drawing>
+          <wp:inline distT="0" distB="0" distL="0" distR="0" wp14:anchorId="5FA80BA7" wp14:editId="5EDA5395">
+            <wp:extent cx="2286000" cy="2350437"/>
+            <wp:effectExtent l="0" t="0" r="0" b="0"/>
+            <wp:docPr id="18" name="Picture 18" descr="https://i.gyazo.com/cb266d527e9771139fcec3c6710b56bd.png"/>
+            <wp:cNvGraphicFramePr>
+              <a:graphicFrameLocks xmlns:a="http://schemas.openxmlformats.org/drawingml/2006/main" noChangeAspect="1"/>
+            </wp:cNvGraphicFramePr>
+            <a:graphic xmlns:a="http://schemas.openxmlformats.org/drawingml/2006/main">
+              <a:graphicData uri="http://schemas.openxmlformats.org/drawingml/2006/picture">
+                <pic:pic xmlns:pic="http://schemas.openxmlformats.org/drawingml/2006/picture">
+                  <pic:nvPicPr>
+                    <pic:cNvPr id="0" name="Picture 19" descr="https://i.gyazo.com/cb266d527e9771139fcec3c6710b56bd.png"/>
+                    <pic:cNvPicPr>
+                      <a:picLocks noChangeAspect="1" noChangeArrowheads="1"/>
+                    </pic:cNvPicPr>
+                  </pic:nvPicPr>
+                  <pic:blipFill>
+                    <a:blip r:embed="rId16">
+                      <a:extLst>
+                        <a:ext uri="{28A0092B-C50C-407E-A947-70E740481C1C}">
+                          <a14:useLocalDpi xmlns:a14="http://schemas.microsoft.com/office/drawing/2010/main" val="0"/>
+                        </a:ext>
+                      </a:extLst>
+                    </a:blip>
+                    <a:srcRect/>
+                    <a:stretch>
+                      <a:fillRect/>
+                    </a:stretch>
+                  </pic:blipFill>
+                  <pic:spPr bwMode="auto">
+                    <a:xfrm>
+                      <a:off x="0" y="0"/>
+                      <a:ext cx="2441935" cy="2510768"/>
+                    </a:xfrm>
+                    <a:prstGeom prst="rect">
+                      <a:avLst/>
+                    </a:prstGeom>
+                    <a:noFill/>
+                    <a:ln>
+                      <a:noFill/>
+                    </a:ln>
+                  </pic:spPr>
+                </pic:pic>
+              </a:graphicData>
+            </a:graphic>
+          </wp:inline>
+        </w:drawing>
+      </w:r>
+    </w:p>
+    <w:p>
+      <w:pPr>
+        <w:spacing w:line="240" w:lineRule="auto"/>
+        <w:jc w:val="center"/>
+        <w:rPr>
+          <w:sz w:val="16"/>
+          <w:szCs w:val="16"/>
+        </w:rPr>
+      </w:pPr>
+      <w:r>
+        <w:rPr>
+          <w:sz w:val="16"/>
+          <w:szCs w:val="16"/>
+        </w:rPr>
+        <w:drawing>
+          <wp:inline distT="0" distB="0" distL="0" distR="0" wp14:anchorId="2CC2C8CF" wp14:editId="011FE166">
+            <wp:extent cx="2303253" cy="361950"/>
+            <wp:effectExtent l="0" t="0" r="1905" b="0"/>
+            <wp:docPr id="15" name="Picture 15" descr="https://i.gyazo.com/e6f5f1b3845d4dd3a25267fb6e84fbfe.png"/>
+            <wp:cNvGraphicFramePr>
+              <a:graphicFrameLocks xmlns:a="http://schemas.openxmlformats.org/drawingml/2006/main" noChangeAspect="1"/>
+            </wp:cNvGraphicFramePr>
+            <a:graphic xmlns:a="http://schemas.openxmlformats.org/drawingml/2006/main">
+              <a:graphicData uri="http://schemas.openxmlformats.org/drawingml/2006/picture">
+                <pic:pic xmlns:pic="http://schemas.openxmlformats.org/drawingml/2006/picture">
+                  <pic:nvPicPr>
+                    <pic:cNvPr id="0" name="Picture 13" descr="https://i.gyazo.com/e6f5f1b3845d4dd3a25267fb6e84fbfe.png"/>
+                    <pic:cNvPicPr>
+                      <a:picLocks noChangeAspect="1" noChangeArrowheads="1"/>
+                    </pic:cNvPicPr>
+                  </pic:nvPicPr>
+                  <pic:blipFill>
+                    <a:blip r:embed="rId17" cstate="print">
+                      <a:extLst>
+                        <a:ext uri="{28A0092B-C50C-407E-A947-70E740481C1C}">
+                          <a14:useLocalDpi xmlns:a14="http://schemas.microsoft.com/office/drawing/2010/main" val="0"/>
+                        </a:ext>
+                      </a:extLst>
+                    </a:blip>
+                    <a:srcRect/>
+                    <a:stretch>
+                      <a:fillRect/>
+                    </a:stretch>
+                  </pic:blipFill>
+                  <pic:spPr bwMode="auto">
+                    <a:xfrm>
+                      <a:off x="0" y="0"/>
+                      <a:ext cx="2386178" cy="374981"/>
+                    </a:xfrm>
+                    <a:prstGeom prst="rect">
+                      <a:avLst/>
+                    </a:prstGeom>
+                    <a:noFill/>
+                    <a:ln>
+                      <a:noFill/>
+                    </a:ln>
+                  </pic:spPr>
+                </pic:pic>
+              </a:graphicData>
+            </a:graphic>
+          </wp:inline>
+        </w:drawing>
+      </w:r>
+      <w:r>
+        <w:rPr>
+          <w:sz w:val="16"/>
+          <w:szCs w:val="16"/>
+        </w:rPr>
+        <w:drawing>
+          <wp:inline distT="0" distB="0" distL="0" distR="0" wp14:anchorId="28D4AE10" wp14:editId="3A1DD166">
+            <wp:extent cx="2320505" cy="417827"/>
+            <wp:effectExtent l="0" t="0" r="3810" b="1905"/>
+            <wp:docPr id="16" name="Picture 16" descr="https://i.gyazo.com/cecbc133a8442b06d2c183f0314f580c.png"/>
+            <wp:cNvGraphicFramePr>
+              <a:graphicFrameLocks xmlns:a="http://schemas.openxmlformats.org/drawingml/2006/main" noChangeAspect="1"/>
+            </wp:cNvGraphicFramePr>
+            <a:graphic xmlns:a="http://schemas.openxmlformats.org/drawingml/2006/main">
+              <a:graphicData uri="http://schemas.openxmlformats.org/drawingml/2006/picture">
+                <pic:pic xmlns:pic="http://schemas.openxmlformats.org/drawingml/2006/picture">
+                  <pic:nvPicPr>
+                    <pic:cNvPr id="0" name="Picture 15" descr="https://i.gyazo.com/cecbc133a8442b06d2c183f0314f580c.png"/>
+                    <pic:cNvPicPr>
+                      <a:picLocks noChangeAspect="1" noChangeArrowheads="1"/>
+                    </pic:cNvPicPr>
+                  </pic:nvPicPr>
+                  <pic:blipFill>
+                    <a:blip r:embed="rId18">
+                      <a:extLst>
+                        <a:ext uri="{28A0092B-C50C-407E-A947-70E740481C1C}">
+                          <a14:useLocalDpi xmlns:a14="http://schemas.microsoft.com/office/drawing/2010/main" val="0"/>
+                        </a:ext>
+                      </a:extLst>
+                    </a:blip>
+                    <a:srcRect/>
+                    <a:stretch>
+                      <a:fillRect/>
+                    </a:stretch>
+                  </pic:blipFill>
+                  <pic:spPr bwMode="auto">
+                    <a:xfrm>
+                      <a:off x="0" y="0"/>
+                      <a:ext cx="2492448" cy="448787"/>
+                    </a:xfrm>
+                    <a:prstGeom prst="rect">
+                      <a:avLst/>
+                    </a:prstGeom>
+                    <a:noFill/>
+                    <a:ln>
+                      <a:noFill/>
+                    </a:ln>
+                  </pic:spPr>
+                </pic:pic>
+              </a:graphicData>
+            </a:graphic>
+          </wp:inline>
+        </w:drawing>
+      </w:r>
+      <w:r>
+        <w:rPr>
+          <w:sz w:val="16"/>
+          <w:szCs w:val="16"/>
+        </w:rPr>
+        <w:drawing>
+          <wp:inline distT="0" distB="0" distL="0" distR="0" wp14:anchorId="2F38F907" wp14:editId="276E6D0C">
+            <wp:extent cx="2133600" cy="63214"/>
+            <wp:effectExtent l="0" t="0" r="0" b="0"/>
+            <wp:docPr id="19" name="Picture 19" descr="https://i.gyazo.com/0f84ba7940e9cb774d1539a9abfe3787.png"/>
+            <wp:cNvGraphicFramePr>
+              <a:graphicFrameLocks xmlns:a="http://schemas.openxmlformats.org/drawingml/2006/main" noChangeAspect="1"/>
+            </wp:cNvGraphicFramePr>
+            <a:graphic xmlns:a="http://schemas.openxmlformats.org/drawingml/2006/main">
+              <a:graphicData uri="http://schemas.openxmlformats.org/drawingml/2006/picture">
+                <pic:pic xmlns:pic="http://schemas.openxmlformats.org/drawingml/2006/picture">
+                  <pic:nvPicPr>
+                    <pic:cNvPr id="0" name="Picture 21" descr="https://i.gyazo.com/0f84ba7940e9cb774d1539a9abfe3787.png"/>
+                    <pic:cNvPicPr>
+                      <a:picLocks noChangeAspect="1" noChangeArrowheads="1"/>
+                    </pic:cNvPicPr>
+                  </pic:nvPicPr>
+                  <pic:blipFill>
+                    <a:blip r:embed="rId19" cstate="print">
+                      <a:extLst>
+                        <a:ext uri="{28A0092B-C50C-407E-A947-70E740481C1C}">
+                          <a14:useLocalDpi xmlns:a14="http://schemas.microsoft.com/office/drawing/2010/main" val="0"/>
+                        </a:ext>
+                      </a:extLst>
+                    </a:blip>
+                    <a:srcRect/>
+                    <a:stretch>
+                      <a:fillRect/>
+                    </a:stretch>
+                  </pic:blipFill>
+                  <pic:spPr bwMode="auto">
+                    <a:xfrm>
+                      <a:off x="0" y="0"/>
+                      <a:ext cx="2133600" cy="63214"/>
+                    </a:xfrm>
+                    <a:prstGeom prst="rect">
+                      <a:avLst/>
+                    </a:prstGeom>
+                    <a:noFill/>
+                    <a:ln>
+                      <a:noFill/>
+                    </a:ln>
+                  </pic:spPr>
+                </pic:pic>
+              </a:graphicData>
+            </a:graphic>
+          </wp:inline>
+        </w:drawing>
+      </w:r>
+      <w:r>
+        <w:rPr>
+          <w:sz w:val="16"/>
+          <w:szCs w:val="16"/>
+        </w:rPr>
+        <w:drawing>
+          <wp:inline distT="0" distB="0" distL="0" distR="0" wp14:anchorId="748A7E4E" wp14:editId="096BF869">
+            <wp:extent cx="2311880" cy="2105002"/>
+            <wp:effectExtent l="0" t="0" r="0" b="0"/>
+            <wp:docPr id="20" name="Picture 20" descr="https://i.gyazo.com/be45efd55fa53ba1bf1abdd7c136de33.png"/>
+            <wp:cNvGraphicFramePr>
+              <a:graphicFrameLocks xmlns:a="http://schemas.openxmlformats.org/drawingml/2006/main" noChangeAspect="1"/>
+            </wp:cNvGraphicFramePr>
+            <a:graphic xmlns:a="http://schemas.openxmlformats.org/drawingml/2006/main">
+              <a:graphicData uri="http://schemas.openxmlformats.org/drawingml/2006/picture">
+                <pic:pic xmlns:pic="http://schemas.openxmlformats.org/drawingml/2006/picture">
+                  <pic:nvPicPr>
+                    <pic:cNvPr id="0" name="Picture 23" descr="https://i.gyazo.com/be45efd55fa53ba1bf1abdd7c136de33.png"/>
+                    <pic:cNvPicPr>
+                      <a:picLocks noChangeAspect="1" noChangeArrowheads="1"/>
+                    </pic:cNvPicPr>
+                  </pic:nvPicPr>
+                  <pic:blipFill>
+                    <a:blip r:embed="rId20" cstate="print">
+                      <a:extLst>
+                        <a:ext uri="{28A0092B-C50C-407E-A947-70E740481C1C}">
+                          <a14:useLocalDpi xmlns:a14="http://schemas.microsoft.com/office/drawing/2010/main" val="0"/>
+                        </a:ext>
+                      </a:extLst>
+                    </a:blip>
+                    <a:srcRect/>
+                    <a:stretch>
+                      <a:fillRect/>
+                    </a:stretch>
+                  </pic:blipFill>
+                  <pic:spPr bwMode="auto">
+                    <a:xfrm>
+                      <a:off x="0" y="0"/>
+                      <a:ext cx="2344546" cy="2134745"/>
+                    </a:xfrm>
+                    <a:prstGeom prst="rect">
+                      <a:avLst/>
+                    </a:prstGeom>
+                    <a:noFill/>
+                    <a:ln>
+                      <a:noFill/>
+                    </a:ln>
+                  </pic:spPr>
+                </pic:pic>
+              </a:graphicData>
+            </a:graphic>
+          </wp:inline>
+        </w:drawing>
+      </w:r>
+      <w:r>
+        <w:rPr>
+          <w:sz w:val="16"/>
+          <w:szCs w:val="16"/>
+        </w:rPr>
+        <w:drawing>
+          <wp:inline distT="0" distB="0" distL="0" distR="0" wp14:anchorId="3A8E39C4" wp14:editId="73710E6B">
+            <wp:extent cx="2260121" cy="809583"/>
+            <wp:effectExtent l="0" t="0" r="6985" b="0"/>
+            <wp:docPr id="23" name="Picture 23" descr="https://i.gyazo.com/8d14fa6b2110c1e72f74e6483124227d.png"/>
+            <wp:cNvGraphicFramePr>
+              <a:graphicFrameLocks xmlns:a="http://schemas.openxmlformats.org/drawingml/2006/main" noChangeAspect="1"/>
+            </wp:cNvGraphicFramePr>
+            <a:graphic xmlns:a="http://schemas.openxmlformats.org/drawingml/2006/main">
+              <a:graphicData uri="http://schemas.openxmlformats.org/drawingml/2006/picture">
+                <pic:pic xmlns:pic="http://schemas.openxmlformats.org/drawingml/2006/picture">
+                  <pic:nvPicPr>
+                    <pic:cNvPr id="0" name="Picture 35" descr="https://i.gyazo.com/8d14fa6b2110c1e72f74e6483124227d.png"/>
+                    <pic:cNvPicPr>
+                      <a:picLocks noChangeAspect="1" noChangeArrowheads="1"/>
+                    </pic:cNvPicPr>
+                  </pic:nvPicPr>
+                  <pic:blipFill>
+                    <a:blip r:embed="rId21">
+                      <a:extLst>
+                        <a:ext uri="{28A0092B-C50C-407E-A947-70E740481C1C}">
+                          <a14:useLocalDpi xmlns:a14="http://schemas.microsoft.com/office/drawing/2010/main" val="0"/>
+                        </a:ext>
+                      </a:extLst>
+                    </a:blip>
+                    <a:srcRect/>
+                    <a:stretch>
+                      <a:fillRect/>
+                    </a:stretch>
+                  </pic:blipFill>
+                  <pic:spPr bwMode="auto">
+                    <a:xfrm>
+                      <a:off x="0" y="0"/>
+                      <a:ext cx="2403829" cy="861060"/>
+                    </a:xfrm>
+                    <a:prstGeom prst="rect">
+                      <a:avLst/>
+                    </a:prstGeom>
+                    <a:noFill/>
+                    <a:ln>
+                      <a:noFill/>
+                    </a:ln>
+                  </pic:spPr>
+                </pic:pic>
+              </a:graphicData>
+            </a:graphic>
+          </wp:inline>
+        </w:drawing>
+      </w:r>
+      <w:r>
+        <w:rPr>
+          <w:sz w:val="16"/>
+          <w:szCs w:val="16"/>
+        </w:rPr>
+        <w:drawing>
+          <wp:inline distT="0" distB="0" distL="0" distR="0" wp14:anchorId="67C5EF74" wp14:editId="25591610">
+            <wp:extent cx="2242868" cy="1304925"/>
+            <wp:effectExtent l="0" t="0" r="5080" b="0"/>
+            <wp:docPr id="24" name="Picture 24" descr="https://i.gyazo.com/13d67262c7db2b6d4d42c4330ff119c0.png"/>
+            <wp:cNvGraphicFramePr>
+              <a:graphicFrameLocks xmlns:a="http://schemas.openxmlformats.org/drawingml/2006/main" noChangeAspect="1"/>
+            </wp:cNvGraphicFramePr>
+            <a:graphic xmlns:a="http://schemas.openxmlformats.org/drawingml/2006/main">
+              <a:graphicData uri="http://schemas.openxmlformats.org/drawingml/2006/picture">
+                <pic:pic xmlns:pic="http://schemas.openxmlformats.org/drawingml/2006/picture">
+                  <pic:nvPicPr>
+                    <pic:cNvPr id="0" name="Picture 37" descr="https://i.gyazo.com/13d67262c7db2b6d4d42c4330ff119c0.png"/>
+                    <pic:cNvPicPr>
+                      <a:picLocks noChangeAspect="1" noChangeArrowheads="1"/>
+                    </pic:cNvPicPr>
+                  </pic:nvPicPr>
+                  <pic:blipFill>
+                    <a:blip r:embed="rId22">
+                      <a:extLst>
+                        <a:ext uri="{28A0092B-C50C-407E-A947-70E740481C1C}">
+                          <a14:useLocalDpi xmlns:a14="http://schemas.microsoft.com/office/drawing/2010/main" val="0"/>
+                        </a:ext>
+                      </a:extLst>
+                    </a:blip>
+                    <a:srcRect/>
+                    <a:stretch>
+                      <a:fillRect/>
+                    </a:stretch>
+                  </pic:blipFill>
+                  <pic:spPr bwMode="auto">
+                    <a:xfrm>
+                      <a:off x="0" y="0"/>
+                      <a:ext cx="2302181" cy="1339434"/>
+                    </a:xfrm>
+                    <a:prstGeom prst="rect">
+                      <a:avLst/>
+                    </a:prstGeom>
+                    <a:noFill/>
+                    <a:ln>
+                      <a:noFill/>
+                    </a:ln>
+                  </pic:spPr>
+                </pic:pic>
+              </a:graphicData>
+            </a:graphic>
+          </wp:inline>
+        </w:drawing>
+      </w:r>
+      <w:r>
+        <w:rPr>
+          <w:sz w:val="16"/>
+          <w:szCs w:val="16"/>
+        </w:rPr>
+        <w:drawing>
+          <wp:inline distT="0" distB="0" distL="0" distR="0" wp14:anchorId="38B11D44" wp14:editId="612889A8">
+            <wp:extent cx="2337759" cy="1384300"/>
+            <wp:effectExtent l="0" t="0" r="5715" b="6350"/>
+            <wp:docPr id="25" name="Picture 25" descr="https://i.gyazo.com/f962f0bcce59c2f07e4c34afb72e9027.png"/>
+            <wp:cNvGraphicFramePr>
+              <a:graphicFrameLocks xmlns:a="http://schemas.openxmlformats.org/drawingml/2006/main" noChangeAspect="1"/>
+            </wp:cNvGraphicFramePr>
+            <a:graphic xmlns:a="http://schemas.openxmlformats.org/drawingml/2006/main">
+              <a:graphicData uri="http://schemas.openxmlformats.org/drawingml/2006/picture">
+                <pic:pic xmlns:pic="http://schemas.openxmlformats.org/drawingml/2006/picture">
+                  <pic:nvPicPr>
+                    <pic:cNvPr id="0" name="Picture 39" descr="https://i.gyazo.com/f962f0bcce59c2f07e4c34afb72e9027.png"/>
+                    <pic:cNvPicPr>
+                      <a:picLocks noChangeAspect="1" noChangeArrowheads="1"/>
+                    </pic:cNvPicPr>
+                  </pic:nvPicPr>
+                  <pic:blipFill>
+                    <a:blip r:embed="rId23">
+                      <a:extLst>
+                        <a:ext uri="{28A0092B-C50C-407E-A947-70E740481C1C}">
+                          <a14:useLocalDpi xmlns:a14="http://schemas.microsoft.com/office/drawing/2010/main" val="0"/>
+                        </a:ext>
+                      </a:extLst>
+                    </a:blip>
+                    <a:srcRect/>
+                    <a:stretch>
+                      <a:fillRect/>
+                    </a:stretch>
+                  </pic:blipFill>
+                  <pic:spPr bwMode="auto">
+                    <a:xfrm>
+                      <a:off x="0" y="0"/>
+                      <a:ext cx="2362290" cy="1398826"/>
+                    </a:xfrm>
+                    <a:prstGeom prst="rect">
+                      <a:avLst/>
+                    </a:prstGeom>
+                    <a:noFill/>
+                    <a:ln>
+                      <a:noFill/>
+                    </a:ln>
+                  </pic:spPr>
+                </pic:pic>
+              </a:graphicData>
+            </a:graphic>
+          </wp:inline>
+        </w:drawing>
+      </w:r>
+    </w:p>
+    <w:p>
+      <w:pPr>
+        <w:spacing w:line="240" w:lineRule="auto"/>
+        <w:jc w:val="center"/>
+        <w:rPr>
+          <w:sz w:val="16"/>
+          <w:szCs w:val="16"/>
+        </w:rPr>
+      </w:pPr>
+      <w:r>
+        <w:rPr>
+          <w:sz w:val="16"/>
+          <w:szCs w:val="16"/>
+        </w:rPr>
+        <w:drawing>
+          <wp:inline distT="0" distB="0" distL="0" distR="0" wp14:anchorId="041DF64B" wp14:editId="39DCA482">
+            <wp:extent cx="2355011" cy="2971064"/>
+            <wp:effectExtent l="0" t="0" r="7620" b="1270"/>
+            <wp:docPr id="26" name="Picture 26" descr="https://i.gyazo.com/875da1e2cc8bea815ee10e1b9fc400c0.png"/>
+            <wp:cNvGraphicFramePr>
+              <a:graphicFrameLocks xmlns:a="http://schemas.openxmlformats.org/drawingml/2006/main" noChangeAspect="1"/>
+            </wp:cNvGraphicFramePr>
+            <a:graphic xmlns:a="http://schemas.openxmlformats.org/drawingml/2006/main">
+              <a:graphicData uri="http://schemas.openxmlformats.org/drawingml/2006/picture">
+                <pic:pic xmlns:pic="http://schemas.openxmlformats.org/drawingml/2006/picture">
+                  <pic:nvPicPr>
+                    <pic:cNvPr id="0" name="Picture 41" descr="https://i.gyazo.com/875da1e2cc8bea815ee10e1b9fc400c0.png"/>
+                    <pic:cNvPicPr>
+                      <a:picLocks noChangeAspect="1" noChangeArrowheads="1"/>
+                    </pic:cNvPicPr>
+                  </pic:nvPicPr>
+                  <pic:blipFill>
+                    <a:blip r:embed="rId24">
+                      <a:extLst>
+                        <a:ext uri="{28A0092B-C50C-407E-A947-70E740481C1C}">
+                          <a14:useLocalDpi xmlns:a14="http://schemas.microsoft.com/office/drawing/2010/main" val="0"/>
+                        </a:ext>
+                      </a:extLst>
+                    </a:blip>
+                    <a:srcRect/>
+                    <a:stretch>
+                      <a:fillRect/>
+                    </a:stretch>
+                  </pic:blipFill>
+                  <pic:spPr bwMode="auto">
+                    <a:xfrm>
+                      <a:off x="0" y="0"/>
+                      <a:ext cx="2382218" cy="3005388"/>
+                    </a:xfrm>
+                    <a:prstGeom prst="rect">
+                      <a:avLst/>
+                    </a:prstGeom>
+                    <a:noFill/>
+                    <a:ln>
+                      <a:noFill/>
+                    </a:ln>
+                  </pic:spPr>
+                </pic:pic>
+              </a:graphicData>
+            </a:graphic>
+          </wp:inline>
+        </w:drawing>
+      </w:r>
+    </w:p>
+    <w:p>
+      <w:pPr>
+        <w:spacing w:line="240" w:lineRule="auto"/>
+        <w:jc w:val="center"/>
+        <w:rPr>
+          <w:sz w:val="16"/>
+          <w:szCs w:val="16"/>
+        </w:rPr>
+      </w:pPr>
+      <w:r>
+        <w:rPr>
+          <w:sz w:val="16"/>
+          <w:szCs w:val="16"/>
+        </w:rPr>
+        <w:drawing>
+          <wp:inline distT="0" distB="0" distL="0" distR="0" wp14:anchorId="568904C9" wp14:editId="4E648A22">
+            <wp:extent cx="2406770" cy="3399689"/>
+            <wp:effectExtent l="0" t="0" r="0" b="0"/>
+            <wp:docPr id="27" name="Picture 27" descr="https://i.gyazo.com/27c729f2b07f8b8ae7a9c6b1bb3941ae.png"/>
+            <wp:cNvGraphicFramePr>
+              <a:graphicFrameLocks xmlns:a="http://schemas.openxmlformats.org/drawingml/2006/main" noChangeAspect="1"/>
+            </wp:cNvGraphicFramePr>
+            <a:graphic xmlns:a="http://schemas.openxmlformats.org/drawingml/2006/main">
+              <a:graphicData uri="http://schemas.openxmlformats.org/drawingml/2006/picture">
+                <pic:pic xmlns:pic="http://schemas.openxmlformats.org/drawingml/2006/picture">
+                  <pic:nvPicPr>
+                    <pic:cNvPr id="0" name="Picture 43" descr="https://i.gyazo.com/27c729f2b07f8b8ae7a9c6b1bb3941ae.png"/>
+                    <pic:cNvPicPr>
+                      <a:picLocks noChangeAspect="1" noChangeArrowheads="1"/>
+                    </pic:cNvPicPr>
+                  </pic:nvPicPr>
+                  <pic:blipFill>
+                    <a:blip r:embed="rId25">
+                      <a:extLst>
+                        <a:ext uri="{28A0092B-C50C-407E-A947-70E740481C1C}">
+                          <a14:useLocalDpi xmlns:a14="http://schemas.microsoft.com/office/drawing/2010/main" val="0"/>
+                        </a:ext>
+                      </a:extLst>
+                    </a:blip>
+                    <a:srcRect/>
+                    <a:stretch>
+                      <a:fillRect/>
+                    </a:stretch>
+                  </pic:blipFill>
+                  <pic:spPr bwMode="auto">
+                    <a:xfrm>
+                      <a:off x="0" y="0"/>
+                      <a:ext cx="2433638" cy="3437641"/>
+                    </a:xfrm>
+                    <a:prstGeom prst="rect">
+                      <a:avLst/>
+                    </a:prstGeom>
+                    <a:noFill/>
+                    <a:ln>
+                      <a:noFill/>
+                    </a:ln>
+                  </pic:spPr>
+                </pic:pic>
+              </a:graphicData>
+            </a:graphic>
+          </wp:inline>
+        </w:drawing>
+      </w:r>
+      <w:r>
+        <w:rPr>
+          <w:sz w:val="16"/>
+          <w:szCs w:val="16"/>
+        </w:rPr>
+        <w:drawing>
+          <wp:inline distT="0" distB="0" distL="0" distR="0" wp14:anchorId="52CC573D" wp14:editId="438B28BE">
+            <wp:extent cx="2415397" cy="2794000"/>
+            <wp:effectExtent l="0" t="0" r="4445" b="6350"/>
+            <wp:docPr id="28" name="Picture 28" descr="https://i.gyazo.com/2381a7a047275652809f65e555617e89.png"/>
+            <wp:cNvGraphicFramePr>
+              <a:graphicFrameLocks xmlns:a="http://schemas.openxmlformats.org/drawingml/2006/main" noChangeAspect="1"/>
+            </wp:cNvGraphicFramePr>
+            <a:graphic xmlns:a="http://schemas.openxmlformats.org/drawingml/2006/main">
+              <a:graphicData uri="http://schemas.openxmlformats.org/drawingml/2006/picture">
+                <pic:pic xmlns:pic="http://schemas.openxmlformats.org/drawingml/2006/picture">
+                  <pic:nvPicPr>
+                    <pic:cNvPr id="0" name="Picture 45" descr="https://i.gyazo.com/2381a7a047275652809f65e555617e89.png"/>
+                    <pic:cNvPicPr>
+                      <a:picLocks noChangeAspect="1" noChangeArrowheads="1"/>
+                    </pic:cNvPicPr>
+                  </pic:nvPicPr>
+                  <pic:blipFill>
+                    <a:blip r:embed="rId26">
+                      <a:extLst>
+                        <a:ext uri="{28A0092B-C50C-407E-A947-70E740481C1C}">
+                          <a14:useLocalDpi xmlns:a14="http://schemas.microsoft.com/office/drawing/2010/main" val="0"/>
+                        </a:ext>
+                      </a:extLst>
+                    </a:blip>
+                    <a:srcRect/>
+                    <a:stretch>
+                      <a:fillRect/>
+                    </a:stretch>
+                  </pic:blipFill>
+                  <pic:spPr bwMode="auto">
+                    <a:xfrm>
+                      <a:off x="0" y="0"/>
+                      <a:ext cx="2429757" cy="2810611"/>
+                    </a:xfrm>
+                    <a:prstGeom prst="rect">
+                      <a:avLst/>
+                    </a:prstGeom>
+                    <a:noFill/>
+                    <a:ln>
+                      <a:noFill/>
+                    </a:ln>
+                  </pic:spPr>
+                </pic:pic>
+              </a:graphicData>
+            </a:graphic>
+          </wp:inline>
+        </w:drawing>
+      </w:r>
+    </w:p>
+    <w:p>
+      <w:pPr>
+        <w:spacing w:line="240" w:lineRule="auto"/>
+        <w:jc w:val="center"/>
+        <w:rPr>
+          <w:sz w:val="16"/>
+          <w:szCs w:val="16"/>
+        </w:rPr>
+      </w:pPr>
+      <w:r>
+        <w:rPr>
+          <w:sz w:val="16"/>
+          <w:szCs w:val="16"/>
+        </w:rPr>
+        <w:drawing>
+          <wp:inline distT="0" distB="0" distL="0" distR="0" wp14:anchorId="03EFF9D7" wp14:editId="33FBFB20">
+            <wp:extent cx="2363638" cy="513064"/>
+            <wp:effectExtent l="0" t="0" r="0" b="1905"/>
+            <wp:docPr id="29" name="Picture 29" descr="https://i.gyazo.com/f8e5debfa86812f0f752c5f70ccd11eb.png"/>
+            <wp:cNvGraphicFramePr>
+              <a:graphicFrameLocks xmlns:a="http://schemas.openxmlformats.org/drawingml/2006/main" noChangeAspect="1"/>
+            </wp:cNvGraphicFramePr>
+            <a:graphic xmlns:a="http://schemas.openxmlformats.org/drawingml/2006/main">
+              <a:graphicData uri="http://schemas.openxmlformats.org/drawingml/2006/picture">
+                <pic:pic xmlns:pic="http://schemas.openxmlformats.org/drawingml/2006/picture">
+                  <pic:nvPicPr>
+                    <pic:cNvPr id="0" name="Picture 47" descr="https://i.gyazo.com/f8e5debfa86812f0f752c5f70ccd11eb.png"/>
+                    <pic:cNvPicPr>
+                      <a:picLocks noChangeAspect="1" noChangeArrowheads="1"/>
+                    </pic:cNvPicPr>
+                  </pic:nvPicPr>
+                  <pic:blipFill>
+                    <a:blip r:embed="rId27">
+                      <a:extLst>
+                        <a:ext uri="{28A0092B-C50C-407E-A947-70E740481C1C}">
+                          <a14:useLocalDpi xmlns:a14="http://schemas.microsoft.com/office/drawing/2010/main" val="0"/>
+                        </a:ext>
+                      </a:extLst>
+                    </a:blip>
+                    <a:srcRect/>
+                    <a:stretch>
+                      <a:fillRect/>
+                    </a:stretch>
+                  </pic:blipFill>
+                  <pic:spPr bwMode="auto">
+                    <a:xfrm>
+                      <a:off x="0" y="0"/>
+                      <a:ext cx="2554534" cy="554501"/>
+                    </a:xfrm>
+                    <a:prstGeom prst="rect">
+                      <a:avLst/>
+                    </a:prstGeom>
+                    <a:noFill/>
+                    <a:ln>
+                      <a:noFill/>
+                    </a:ln>
+                  </pic:spPr>
+                </pic:pic>
+              </a:graphicData>
+            </a:graphic>
+          </wp:inline>
+        </w:drawing>
+      </w:r>
+      <w:r>
+        <w:rPr>
+          <w:sz w:val="16"/>
+          <w:szCs w:val="16"/>
+        </w:rPr>
+        <w:drawing>
+          <wp:inline distT="0" distB="0" distL="0" distR="0" wp14:anchorId="241A4DFF" wp14:editId="37FEB10F">
+            <wp:extent cx="2346385" cy="2776786"/>
+            <wp:effectExtent l="0" t="0" r="0" b="5080"/>
+            <wp:docPr id="30" name="Picture 30" descr="https://i.gyazo.com/810cb0a10ad526a14213037ebdb8bd8e.png"/>
+            <wp:cNvGraphicFramePr>
+              <a:graphicFrameLocks xmlns:a="http://schemas.openxmlformats.org/drawingml/2006/main" noChangeAspect="1"/>
+            </wp:cNvGraphicFramePr>
+            <a:graphic xmlns:a="http://schemas.openxmlformats.org/drawingml/2006/main">
+              <a:graphicData uri="http://schemas.openxmlformats.org/drawingml/2006/picture">
+                <pic:pic xmlns:pic="http://schemas.openxmlformats.org/drawingml/2006/picture">
+                  <pic:nvPicPr>
+                    <pic:cNvPr id="0" name="Picture 49" descr="https://i.gyazo.com/810cb0a10ad526a14213037ebdb8bd8e.png"/>
+                    <pic:cNvPicPr>
+                      <a:picLocks noChangeAspect="1" noChangeArrowheads="1"/>
+                    </pic:cNvPicPr>
+                  </pic:nvPicPr>
+                  <pic:blipFill>
+                    <a:blip r:embed="rId28">
+                      <a:extLst>
+                        <a:ext uri="{28A0092B-C50C-407E-A947-70E740481C1C}">
+                          <a14:useLocalDpi xmlns:a14="http://schemas.microsoft.com/office/drawing/2010/main" val="0"/>
+                        </a:ext>
+                      </a:extLst>
+                    </a:blip>
+                    <a:srcRect/>
+                    <a:stretch>
+                      <a:fillRect/>
+                    </a:stretch>
+                  </pic:blipFill>
+                  <pic:spPr bwMode="auto">
+                    <a:xfrm>
+                      <a:off x="0" y="0"/>
+                      <a:ext cx="2403091" cy="2843894"/>
+                    </a:xfrm>
+                    <a:prstGeom prst="rect">
+                      <a:avLst/>
+                    </a:prstGeom>
+                    <a:noFill/>
+                    <a:ln>
+                      <a:noFill/>
+                    </a:ln>
+                  </pic:spPr>
+                </pic:pic>
+              </a:graphicData>
+            </a:graphic>
+          </wp:inline>
+        </w:drawing>
+      </w:r>
     </w:p>
     <w:sectPr>
       <w:pgSz w:w="12240" w:h="15840"/>
       <w:pgMar w:top="360" w:right="360" w:bottom="360" w:left="360" w:header="720" w:footer="720" w:gutter="0"/>
-      <w:cols w:num="3" w:space="720"/>
+      <w:cols w:num="3" w:space="90"/>
       <w:docGrid w:linePitch="360"/>
     </w:sectPr>
   </w:body>
@@ -3701,7 +4500,7 @@
 </file>
 
 <file path=word/numbering.xml><?xml version="1.0" encoding="utf-8"?>
-<w:numbering xmlns:wpc="http://schemas.microsoft.com/office/word/2010/wordprocessingCanvas" xmlns:cx="http://schemas.microsoft.com/office/drawing/2014/chartex" xmlns:cx1="http://schemas.microsoft.com/office/drawing/2015/9/8/chartex" xmlns:cx2="http://schemas.microsoft.com/office/drawing/2015/10/21/chartex" xmlns:cx3="http://schemas.microsoft.com/office/drawing/2016/5/9/chartex" xmlns:cx4="http://schemas.microsoft.com/office/drawing/2016/5/10/chartex" xmlns:cx5="http://schemas.microsoft.com/office/drawing/2016/5/11/chartex" xmlns:cx6="http://schemas.microsoft.com/office/drawing/2016/5/12/chartex" xmlns:cx7="http://schemas.microsoft.com/office/drawing/2016/5/13/chartex" xmlns:cx8="http://schemas.microsoft.com/office/drawing/2016/5/14/chartex" xmlns:mc="http://schemas.openxmlformats.org/markup-compatibility/2006" xmlns:aink="http://schemas.microsoft.com/office/drawing/2016/ink" xmlns:am3d="http://schemas.microsoft.com/office/drawing/2017/model3d" xmlns:o="urn:schemas-microsoft-com:office:office" xmlns:oel="http://schemas.microsoft.com/office/2019/extlst" xmlns:r="http://schemas.openxmlformats.org/officeDocument/2006/relationships" xmlns:m="http://schemas.openxmlformats.org/officeDocument/2006/math" xmlns:v="urn:schemas-microsoft-com:vml" xmlns:wp14="http://schemas.microsoft.com/office/word/2010/wordprocessingDrawing" xmlns:wp="http://schemas.openxmlformats.org/drawingml/2006/wordprocessingDrawing" xmlns:w10="urn:schemas-microsoft-com:office:word" xmlns:w="http://schemas.openxmlformats.org/wordprocessingml/2006/main" xmlns:w14="http://schemas.microsoft.com/office/word/2010/wordml" xmlns:w15="http://schemas.microsoft.com/office/word/2012/wordml" xmlns:w16cex="http://schemas.microsoft.com/office/word/2018/wordml/cex" xmlns:w16cid="http://schemas.microsoft.com/office/word/2016/wordml/cid" xmlns:w16="http://schemas.microsoft.com/office/word/2018/wordml" xmlns:w16sdtdh="http://schemas.microsoft.com/office/word/2020/wordml/sdtdatahash" xmlns:w16se="http://schemas.microsoft.com/office/word/2015/wordml/symex" xmlns:wpg="http://schemas.microsoft.com/office/word/2010/wordprocessingGroup" xmlns:wpi="http://schemas.microsoft.com/office/word/2010/wordprocessingInk" xmlns:wne="http://schemas.microsoft.com/office/word/2006/wordml" xmlns:wps="http://schemas.microsoft.com/office/word/2010/wordprocessingShape" mc:Ignorable="w14 w15 w16se w16cid w16 w16cex w16sdtdh wp14">
+<w:numbering xmlns:wpc="http://schemas.microsoft.com/office/word/2010/wordprocessingCanvas" xmlns:mc="http://schemas.openxmlformats.org/markup-compatibility/2006" xmlns:o="urn:schemas-microsoft-com:office:office" xmlns:r="http://schemas.openxmlformats.org/officeDocument/2006/relationships" xmlns:m="http://schemas.openxmlformats.org/officeDocument/2006/math" xmlns:v="urn:schemas-microsoft-com:vml" xmlns:wp14="http://schemas.microsoft.com/office/word/2010/wordprocessingDrawing" xmlns:wp="http://schemas.openxmlformats.org/drawingml/2006/wordprocessingDrawing" xmlns:w10="urn:schemas-microsoft-com:office:word" xmlns:w="http://schemas.openxmlformats.org/wordprocessingml/2006/main" xmlns:w14="http://schemas.microsoft.com/office/word/2010/wordml" xmlns:w15="http://schemas.microsoft.com/office/word/2012/wordml" xmlns:wpg="http://schemas.microsoft.com/office/word/2010/wordprocessingGroup" xmlns:wpi="http://schemas.microsoft.com/office/word/2010/wordprocessingInk" xmlns:wne="http://schemas.microsoft.com/office/word/2006/wordml" xmlns:wps="http://schemas.microsoft.com/office/word/2010/wordprocessingShape" mc:Ignorable="w14 w15 wp14">
   <w:abstractNum w:abstractNumId="0" w15:restartNumberingAfterBreak="0">
     <w:nsid w:val="2C666EFA"/>
     <w:multiLevelType w:val="hybridMultilevel"/>
@@ -4242,26 +5041,26 @@
       </w:rPr>
     </w:lvl>
   </w:abstractNum>
-  <w:num w:numId="1" w16cid:durableId="756052461">
+  <w:num w:numId="1">
     <w:abstractNumId w:val="2"/>
   </w:num>
-  <w:num w:numId="2" w16cid:durableId="1447385394">
+  <w:num w:numId="2">
     <w:abstractNumId w:val="4"/>
   </w:num>
-  <w:num w:numId="3" w16cid:durableId="1445005229">
+  <w:num w:numId="3">
     <w:abstractNumId w:val="1"/>
   </w:num>
-  <w:num w:numId="4" w16cid:durableId="1679385130">
+  <w:num w:numId="4">
     <w:abstractNumId w:val="0"/>
   </w:num>
-  <w:num w:numId="5" w16cid:durableId="735934439">
+  <w:num w:numId="5">
     <w:abstractNumId w:val="3"/>
   </w:num>
 </w:numbering>
 </file>
 
 <file path=word/styles.xml><?xml version="1.0" encoding="utf-8"?>
-<w:styles xmlns:mc="http://schemas.openxmlformats.org/markup-compatibility/2006" xmlns:r="http://schemas.openxmlformats.org/officeDocument/2006/relationships" xmlns:w="http://schemas.openxmlformats.org/wordprocessingml/2006/main" xmlns:w14="http://schemas.microsoft.com/office/word/2010/wordml" xmlns:w15="http://schemas.microsoft.com/office/word/2012/wordml" xmlns:w16cex="http://schemas.microsoft.com/office/word/2018/wordml/cex" xmlns:w16cid="http://schemas.microsoft.com/office/word/2016/wordml/cid" xmlns:w16="http://schemas.microsoft.com/office/word/2018/wordml" xmlns:w16sdtdh="http://schemas.microsoft.com/office/word/2020/wordml/sdtdatahash" xmlns:w16se="http://schemas.microsoft.com/office/word/2015/wordml/symex" mc:Ignorable="w14 w15 w16se w16cid w16 w16cex w16sdtdh">
+<w:styles xmlns:mc="http://schemas.openxmlformats.org/markup-compatibility/2006" xmlns:r="http://schemas.openxmlformats.org/officeDocument/2006/relationships" xmlns:w="http://schemas.openxmlformats.org/wordprocessingml/2006/main" xmlns:w14="http://schemas.microsoft.com/office/word/2010/wordml" xmlns:w15="http://schemas.microsoft.com/office/word/2012/wordml" mc:Ignorable="w14 w15">
   <w:docDefaults>
     <w:rPrDefault>
       <w:rPr>
@@ -4277,7 +5076,7 @@
       </w:pPr>
     </w:pPrDefault>
   </w:docDefaults>
-  <w:latentStyles w:defLockedState="0" w:defUIPriority="99" w:defSemiHidden="0" w:defUnhideWhenUsed="0" w:defQFormat="0" w:count="376">
+  <w:latentStyles w:defLockedState="0" w:defUIPriority="99" w:defSemiHidden="0" w:defUnhideWhenUsed="0" w:defQFormat="0" w:count="371">
     <w:lsdException w:name="Normal" w:uiPriority="0" w:qFormat="1"/>
     <w:lsdException w:name="heading 1" w:uiPriority="9" w:qFormat="1"/>
     <w:lsdException w:name="heading 2" w:semiHidden="1" w:uiPriority="9" w:unhideWhenUsed="1" w:qFormat="1"/>
@@ -4383,6 +5182,7 @@
     <w:lsdException w:name="HTML Sample" w:semiHidden="1" w:unhideWhenUsed="1"/>
     <w:lsdException w:name="HTML Typewriter" w:semiHidden="1" w:unhideWhenUsed="1"/>
     <w:lsdException w:name="HTML Variable" w:semiHidden="1" w:unhideWhenUsed="1"/>
+    <w:lsdException w:name="Normal Table" w:semiHidden="1" w:unhideWhenUsed="1"/>
     <w:lsdException w:name="annotation subject" w:semiHidden="1" w:unhideWhenUsed="1"/>
     <w:lsdException w:name="No List" w:semiHidden="1" w:unhideWhenUsed="1"/>
     <w:lsdException w:name="Outline List 1" w:semiHidden="1" w:unhideWhenUsed="1"/>
@@ -4425,8 +5225,11 @@
     <w:lsdException w:name="Table Contemporary" w:semiHidden="1" w:unhideWhenUsed="1"/>
     <w:lsdException w:name="Table Elegant" w:semiHidden="1" w:unhideWhenUsed="1"/>
     <w:lsdException w:name="Table Professional" w:semiHidden="1" w:unhideWhenUsed="1"/>
+    <w:lsdException w:name="Table Subtle 1" w:semiHidden="1" w:unhideWhenUsed="1"/>
     <w:lsdException w:name="Table Subtle 2" w:semiHidden="1" w:unhideWhenUsed="1"/>
     <w:lsdException w:name="Table Web 1" w:semiHidden="1" w:unhideWhenUsed="1"/>
+    <w:lsdException w:name="Table Web 2" w:semiHidden="1" w:unhideWhenUsed="1"/>
+    <w:lsdException w:name="Table Web 3" w:semiHidden="1" w:unhideWhenUsed="1"/>
     <w:lsdException w:name="Balloon Text" w:semiHidden="1" w:unhideWhenUsed="1"/>
     <w:lsdException w:name="Table Grid" w:uiPriority="39"/>
     <w:lsdException w:name="Table Theme" w:semiHidden="1" w:unhideWhenUsed="1"/>
@@ -4645,11 +5448,6 @@
     <w:lsdException w:name="List Table 5 Dark Accent 6" w:uiPriority="50"/>
     <w:lsdException w:name="List Table 6 Colorful Accent 6" w:uiPriority="51"/>
     <w:lsdException w:name="List Table 7 Colorful Accent 6" w:uiPriority="52"/>
-    <w:lsdException w:name="Mention" w:semiHidden="1" w:unhideWhenUsed="1"/>
-    <w:lsdException w:name="Smart Hyperlink" w:semiHidden="1" w:unhideWhenUsed="1"/>
-    <w:lsdException w:name="Hashtag" w:semiHidden="1" w:unhideWhenUsed="1"/>
-    <w:lsdException w:name="Unresolved Mention" w:semiHidden="1" w:unhideWhenUsed="1"/>
-    <w:lsdException w:name="Smart Link" w:semiHidden="1" w:unhideWhenUsed="1"/>
   </w:latentStyles>
   <w:style w:type="paragraph" w:default="1" w:styleId="Normal">
     <w:name w:val="Normal"/>

</xml_diff>